<commit_message>
Change README into READ
</commit_message>
<xml_diff>
--- a/zh_cn/01-安装 Mit-Scheme.docx
+++ b/zh_cn/01-安装 Mit-Scheme.docx
@@ -3,11 +3,6 @@
 <w:document xmlns:wpc="http://schemas.microsoft.com/office/word/2010/wordprocessingCanvas" xmlns:mc="http://schemas.openxmlformats.org/markup-compatibility/2006" xmlns:o="urn:schemas-microsoft-com:office:office" xmlns:r="http://schemas.openxmlformats.org/officeDocument/2006/relationships" xmlns:m="http://schemas.openxmlformats.org/officeDocument/2006/math" xmlns:v="urn:schemas-microsoft-com:vml" xmlns:wp14="http://schemas.microsoft.com/office/word/2010/wordprocessingDrawing" xmlns:wp="http://schemas.openxmlformats.org/drawingml/2006/wordprocessingDrawing" xmlns:w10="urn:schemas-microsoft-com:office:word" xmlns:w="http://schemas.openxmlformats.org/wordprocessingml/2006/main" xmlns:w14="http://schemas.microsoft.com/office/word/2010/wordml" xmlns:wpg="http://schemas.microsoft.com/office/word/2010/wordprocessingGroup" xmlns:wpi="http://schemas.microsoft.com/office/word/2010/wordprocessingInk" xmlns:wne="http://schemas.microsoft.com/office/word/2006/wordml" xmlns:wps="http://schemas.microsoft.com/office/word/2010/wordprocessingShape" mc:Ignorable="w14 wp14">
   <w:body>
     <w:p>
-      <w:pPr>
-        <w:rPr>
-          <w:rFonts w:hint="eastAsia"/>
-        </w:rPr>
-      </w:pPr>
       <w:r>
         <w:rPr>
           <w:rFonts w:hint="eastAsia"/>
@@ -27,13 +22,7 @@
         <w:t>MIT-Scheme</w:t>
       </w:r>
     </w:p>
-    <w:p>
-      <w:pPr>
-        <w:rPr>
-          <w:rFonts w:hint="eastAsia"/>
-        </w:rPr>
-      </w:pPr>
-    </w:p>
+    <w:p/>
     <w:p>
       <w:pPr>
         <w:pStyle w:val="a3"/>
@@ -42,9 +31,6 @@
           <w:numId w:val="1"/>
         </w:numPr>
         <w:ind w:firstLineChars="0"/>
-        <w:rPr>
-          <w:rFonts w:hint="eastAsia"/>
-        </w:rPr>
       </w:pPr>
       <w:r>
         <w:rPr>
@@ -59,19 +45,8 @@
         <w:t>Scheme</w:t>
       </w:r>
     </w:p>
-    <w:p>
-      <w:pPr>
-        <w:rPr>
-          <w:rFonts w:hint="eastAsia"/>
-        </w:rPr>
-      </w:pPr>
-    </w:p>
-    <w:p>
-      <w:pPr>
-        <w:rPr>
-          <w:rFonts w:hint="eastAsia"/>
-        </w:rPr>
-      </w:pPr>
+    <w:p/>
+    <w:p>
       <w:r>
         <w:rPr>
           <w:rFonts w:hint="eastAsia"/>
@@ -92,11 +67,6 @@
       </w:r>
     </w:p>
     <w:p>
-      <w:pPr>
-        <w:rPr>
-          <w:rFonts w:hint="eastAsia"/>
-        </w:rPr>
-      </w:pPr>
       <w:r>
         <w:rPr>
           <w:rFonts w:hint="eastAsia"/>
@@ -105,11 +75,6 @@
       </w:r>
     </w:p>
     <w:p>
-      <w:pPr>
-        <w:rPr>
-          <w:rFonts w:hint="eastAsia"/>
-        </w:rPr>
-      </w:pPr>
       <w:r>
         <w:rPr>
           <w:rFonts w:hint="eastAsia"/>
@@ -118,11 +83,6 @@
       </w:r>
     </w:p>
     <w:p>
-      <w:pPr>
-        <w:rPr>
-          <w:rFonts w:hint="eastAsia"/>
-        </w:rPr>
-      </w:pPr>
       <w:r>
         <w:rPr>
           <w:rFonts w:hint="eastAsia"/>
@@ -303,14 +263,12 @@
         </w:rPr>
         <w:t>（原文是</w:t>
       </w:r>
-      <w:proofErr w:type="spellStart"/>
       <w:r>
         <w:rPr>
           <w:rFonts w:hint="eastAsia"/>
         </w:rPr>
         <w:t>Excell</w:t>
       </w:r>
-      <w:proofErr w:type="spellEnd"/>
       <w:r>
         <w:rPr>
           <w:rFonts w:hint="eastAsia"/>
@@ -325,11 +283,6 @@
       </w:r>
     </w:p>
     <w:p>
-      <w:pPr>
-        <w:rPr>
-          <w:rFonts w:hint="eastAsia"/>
-        </w:rPr>
-      </w:pPr>
       <w:r>
         <w:rPr>
           <w:rFonts w:hint="eastAsia"/>
@@ -369,9 +322,6 @@
           <w:numId w:val="2"/>
         </w:numPr>
         <w:ind w:firstLineChars="0"/>
-        <w:rPr>
-          <w:rFonts w:hint="eastAsia"/>
-        </w:rPr>
       </w:pPr>
       <w:r>
         <w:rPr>
@@ -388,9 +338,6 @@
           <w:numId w:val="2"/>
         </w:numPr>
         <w:ind w:firstLineChars="0"/>
-        <w:rPr>
-          <w:rFonts w:hint="eastAsia"/>
-        </w:rPr>
       </w:pPr>
       <w:r>
         <w:rPr>
@@ -400,6 +347,11 @@
       </w:r>
     </w:p>
     <w:p>
+      <w:pPr>
+        <w:rPr>
+          <w:rFonts w:hint="eastAsia"/>
+        </w:rPr>
+      </w:pPr>
       <w:r>
         <w:rPr>
           <w:rFonts w:hint="eastAsia"/>
@@ -417,6 +369,249 @@
           <w:rFonts w:hint="eastAsia"/>
         </w:rPr>
         <w:t>使你称为更棒的程序员”的说法</w:t>
+      </w:r>
+      <w:r>
+        <w:rPr>
+          <w:rFonts w:hint="eastAsia"/>
+        </w:rPr>
+        <w:t>。即是你很少在你的商业化实践上使用</w:t>
+      </w:r>
+      <w:r>
+        <w:rPr>
+          <w:rFonts w:hint="eastAsia"/>
+        </w:rPr>
+        <w:t>Scheme</w:t>
+      </w:r>
+      <w:r>
+        <w:rPr>
+          <w:rFonts w:hint="eastAsia"/>
+        </w:rPr>
+        <w:t>，但学习</w:t>
+      </w:r>
+      <w:r>
+        <w:rPr>
+          <w:rFonts w:hint="eastAsia"/>
+        </w:rPr>
+        <w:t>Scheme</w:t>
+      </w:r>
+      <w:r>
+        <w:rPr>
+          <w:rFonts w:hint="eastAsia"/>
+        </w:rPr>
+        <w:t>获得的良好感觉将会在你使用其他程序语言使给予良好的向导。</w:t>
+      </w:r>
+    </w:p>
+    <w:p>
+      <w:pPr>
+        <w:rPr>
+          <w:rFonts w:hint="eastAsia"/>
+        </w:rPr>
+      </w:pPr>
+      <w:r>
+        <w:rPr>
+          <w:rFonts w:hint="eastAsia"/>
+        </w:rPr>
+        <w:t>网络上的</w:t>
+      </w:r>
+      <w:r>
+        <w:rPr>
+          <w:rFonts w:hint="eastAsia"/>
+        </w:rPr>
+        <w:t>Scheme</w:t>
+      </w:r>
+      <w:r>
+        <w:rPr>
+          <w:rFonts w:hint="eastAsia"/>
+        </w:rPr>
+        <w:t>教程（</w:t>
+      </w:r>
+      <w:r>
+        <w:t>so man</w:t>
+      </w:r>
+      <w:r>
+        <w:t>y as Scheme is popular language</w:t>
+      </w:r>
+      <w:r>
+        <w:rPr>
+          <w:rFonts w:hint="eastAsia"/>
+        </w:rPr>
+        <w:t>）总是或多或少的有些困难故不太适合初学者。本教程，从另一方面来说，是面向新手程序员的，他只需要读者对编程有一点了解即可。</w:t>
+      </w:r>
+    </w:p>
+    <w:p>
+      <w:pPr>
+        <w:rPr>
+          <w:rFonts w:hint="eastAsia"/>
+        </w:rPr>
+      </w:pPr>
+    </w:p>
+    <w:p>
+      <w:pPr>
+        <w:pStyle w:val="a3"/>
+        <w:numPr>
+          <w:ilvl w:val="0"/>
+          <w:numId w:val="2"/>
+        </w:numPr>
+        <w:ind w:firstLineChars="0"/>
+        <w:rPr>
+          <w:rFonts w:hint="eastAsia"/>
+        </w:rPr>
+      </w:pPr>
+      <w:r>
+        <w:rPr>
+          <w:rFonts w:hint="eastAsia"/>
+        </w:rPr>
+        <w:t>目标读者</w:t>
+      </w:r>
+    </w:p>
+    <w:p>
+      <w:pPr>
+        <w:rPr>
+          <w:rFonts w:hint="eastAsia"/>
+        </w:rPr>
+      </w:pPr>
+      <w:r>
+        <w:rPr>
+          <w:rFonts w:hint="eastAsia"/>
+        </w:rPr>
+        <w:t>本教程的目标读者是仅有一点编程经验的</w:t>
+      </w:r>
+      <w:r>
+        <w:rPr>
+          <w:rFonts w:hint="eastAsia"/>
+        </w:rPr>
+        <w:t>PC</w:t>
+      </w:r>
+      <w:r>
+        <w:rPr>
+          <w:rFonts w:hint="eastAsia"/>
+        </w:rPr>
+        <w:t>用户，譬如：</w:t>
+      </w:r>
+    </w:p>
+    <w:p>
+      <w:pPr>
+        <w:rPr>
+          <w:rFonts w:hint="eastAsia"/>
+        </w:rPr>
+      </w:pPr>
+      <w:r>
+        <w:rPr>
+          <w:rFonts w:hint="eastAsia"/>
+        </w:rPr>
+        <w:t>·因为教授使用</w:t>
+      </w:r>
+      <w:r>
+        <w:rPr>
+          <w:rFonts w:hint="eastAsia"/>
+        </w:rPr>
+        <w:t>Scheme</w:t>
+      </w:r>
+      <w:r>
+        <w:rPr>
+          <w:rFonts w:hint="eastAsia"/>
+        </w:rPr>
+        <w:t>教学而无法跟上进度的学生。</w:t>
+      </w:r>
+    </w:p>
+    <w:p>
+      <w:pPr>
+        <w:rPr>
+          <w:rFonts w:hint="eastAsia"/>
+        </w:rPr>
+      </w:pPr>
+      <w:r>
+        <w:rPr>
+          <w:rFonts w:hint="eastAsia"/>
+        </w:rPr>
+        <w:t>·想要学习编程的人。</w:t>
+      </w:r>
+    </w:p>
+    <w:p>
+      <w:pPr>
+        <w:rPr>
+          <w:rFonts w:hint="eastAsia"/>
+        </w:rPr>
+      </w:pPr>
+      <w:r>
+        <w:rPr>
+          <w:rFonts w:hint="eastAsia"/>
+        </w:rPr>
+        <w:t>Scheme</w:t>
+      </w:r>
+      <w:r>
+        <w:rPr>
+          <w:rFonts w:hint="eastAsia"/>
+        </w:rPr>
+        <w:t>的语法相当的简单，并且可以通过一个简单的方式解释出来。尽管如此，这样解释对初学者来说还是太困难了。在本教程中，我会循序渐进的解释。</w:t>
+      </w:r>
+    </w:p>
+    <w:p>
+      <w:r>
+        <w:rPr>
+          <w:rFonts w:hint="eastAsia"/>
+        </w:rPr>
+        <w:t>Scheme</w:t>
+      </w:r>
+      <w:r>
+        <w:rPr>
+          <w:rFonts w:hint="eastAsia"/>
+        </w:rPr>
+        <w:t>代码仅由</w:t>
+      </w:r>
+      <w:r>
+        <w:rPr>
+          <w:rFonts w:hint="eastAsia"/>
+        </w:rPr>
+        <w:t>单词</w:t>
+      </w:r>
+      <w:r>
+        <w:rPr>
+          <w:rFonts w:hint="eastAsia"/>
+        </w:rPr>
+        <w:t>，</w:t>
+      </w:r>
+      <w:r>
+        <w:rPr>
+          <w:rFonts w:hint="eastAsia"/>
+        </w:rPr>
+        <w:t>括号</w:t>
+      </w:r>
+      <w:r>
+        <w:rPr>
+          <w:rFonts w:hint="eastAsia"/>
+        </w:rPr>
+        <w:t>和</w:t>
+      </w:r>
+      <w:r>
+        <w:rPr>
+          <w:rFonts w:hint="eastAsia"/>
+        </w:rPr>
+        <w:t>空格</w:t>
+      </w:r>
+      <w:r>
+        <w:rPr>
+          <w:rFonts w:hint="eastAsia"/>
+        </w:rPr>
+        <w:t>组成，这些最初可能会使你感到困惑。</w:t>
+      </w:r>
+      <w:r>
+        <w:rPr>
+          <w:rFonts w:hint="eastAsia"/>
+        </w:rPr>
+        <w:t>然而，</w:t>
+      </w:r>
+      <w:r>
+        <w:rPr>
+          <w:rFonts w:hint="eastAsia"/>
+        </w:rPr>
+        <w:t>如果你使用了一个合适的编辑器，</w:t>
+      </w:r>
+      <w:r>
+        <w:rPr>
+          <w:rFonts w:hint="eastAsia"/>
+        </w:rPr>
+        <w:t>他会为你自动展示配对的括号和缩进。因此，你不用担心括号的配对，并且你可以通过缩进来阅读代码。如果缩进看起来很奇怪，你可以用编辑器找出错误的配对。</w:t>
       </w:r>
       <w:bookmarkStart w:id="0" w:name="_GoBack"/>
       <w:bookmarkEnd w:id="0"/>
@@ -429,6 +624,44 @@
     </w:sectPr>
   </w:body>
 </w:document>
+</file>
+
+<file path=word/endnotes.xml><?xml version="1.0" encoding="utf-8"?>
+<w:endnotes xmlns:wpc="http://schemas.microsoft.com/office/word/2010/wordprocessingCanvas" xmlns:mc="http://schemas.openxmlformats.org/markup-compatibility/2006" xmlns:o="urn:schemas-microsoft-com:office:office" xmlns:r="http://schemas.openxmlformats.org/officeDocument/2006/relationships" xmlns:m="http://schemas.openxmlformats.org/officeDocument/2006/math" xmlns:v="urn:schemas-microsoft-com:vml" xmlns:wp14="http://schemas.microsoft.com/office/word/2010/wordprocessingDrawing" xmlns:wp="http://schemas.openxmlformats.org/drawingml/2006/wordprocessingDrawing" xmlns:w10="urn:schemas-microsoft-com:office:word" xmlns:w="http://schemas.openxmlformats.org/wordprocessingml/2006/main" xmlns:w14="http://schemas.microsoft.com/office/word/2010/wordml" xmlns:wpg="http://schemas.microsoft.com/office/word/2010/wordprocessingGroup" xmlns:wpi="http://schemas.microsoft.com/office/word/2010/wordprocessingInk" xmlns:wne="http://schemas.microsoft.com/office/word/2006/wordml" xmlns:wps="http://schemas.microsoft.com/office/word/2010/wordprocessingShape" mc:Ignorable="w14 wp14">
+  <w:endnote w:type="separator" w:id="-1">
+    <w:p>
+      <w:r>
+        <w:separator/>
+      </w:r>
+    </w:p>
+  </w:endnote>
+  <w:endnote w:type="continuationSeparator" w:id="0">
+    <w:p>
+      <w:r>
+        <w:continuationSeparator/>
+      </w:r>
+    </w:p>
+  </w:endnote>
+</w:endnotes>
+</file>
+
+<file path=word/footnotes.xml><?xml version="1.0" encoding="utf-8"?>
+<w:footnotes xmlns:wpc="http://schemas.microsoft.com/office/word/2010/wordprocessingCanvas" xmlns:mc="http://schemas.openxmlformats.org/markup-compatibility/2006" xmlns:o="urn:schemas-microsoft-com:office:office" xmlns:r="http://schemas.openxmlformats.org/officeDocument/2006/relationships" xmlns:m="http://schemas.openxmlformats.org/officeDocument/2006/math" xmlns:v="urn:schemas-microsoft-com:vml" xmlns:wp14="http://schemas.microsoft.com/office/word/2010/wordprocessingDrawing" xmlns:wp="http://schemas.openxmlformats.org/drawingml/2006/wordprocessingDrawing" xmlns:w10="urn:schemas-microsoft-com:office:word" xmlns:w="http://schemas.openxmlformats.org/wordprocessingml/2006/main" xmlns:w14="http://schemas.microsoft.com/office/word/2010/wordml" xmlns:wpg="http://schemas.microsoft.com/office/word/2010/wordprocessingGroup" xmlns:wpi="http://schemas.microsoft.com/office/word/2010/wordprocessingInk" xmlns:wne="http://schemas.microsoft.com/office/word/2006/wordml" xmlns:wps="http://schemas.microsoft.com/office/word/2010/wordprocessingShape" mc:Ignorable="w14 wp14">
+  <w:footnote w:type="separator" w:id="-1">
+    <w:p>
+      <w:r>
+        <w:separator/>
+      </w:r>
+    </w:p>
+  </w:footnote>
+  <w:footnote w:type="continuationSeparator" w:id="0">
+    <w:p>
+      <w:r>
+        <w:continuationSeparator/>
+      </w:r>
+    </w:p>
+  </w:footnote>
+</w:footnotes>
 </file>
 
 <file path=word/numbering.xml><?xml version="1.0" encoding="utf-8"?>
@@ -818,6 +1051,71 @@
       <w:ind w:firstLineChars="200" w:firstLine="420"/>
     </w:pPr>
   </w:style>
+  <w:style w:type="paragraph" w:styleId="a4">
+    <w:name w:val="header"/>
+    <w:basedOn w:val="a"/>
+    <w:link w:val="Char"/>
+    <w:uiPriority w:val="99"/>
+    <w:unhideWhenUsed/>
+    <w:rsid w:val="004350A0"/>
+    <w:pPr>
+      <w:pBdr>
+        <w:bottom w:val="single" w:sz="6" w:space="1" w:color="auto"/>
+      </w:pBdr>
+      <w:tabs>
+        <w:tab w:val="center" w:pos="4153"/>
+        <w:tab w:val="right" w:pos="8306"/>
+      </w:tabs>
+      <w:snapToGrid w:val="0"/>
+      <w:jc w:val="center"/>
+    </w:pPr>
+    <w:rPr>
+      <w:sz w:val="18"/>
+      <w:szCs w:val="18"/>
+    </w:rPr>
+  </w:style>
+  <w:style w:type="character" w:customStyle="1" w:styleId="Char">
+    <w:name w:val="页眉 Char"/>
+    <w:basedOn w:val="a0"/>
+    <w:link w:val="a4"/>
+    <w:uiPriority w:val="99"/>
+    <w:rsid w:val="004350A0"/>
+    <w:rPr>
+      <w:sz w:val="18"/>
+      <w:szCs w:val="18"/>
+    </w:rPr>
+  </w:style>
+  <w:style w:type="paragraph" w:styleId="a5">
+    <w:name w:val="footer"/>
+    <w:basedOn w:val="a"/>
+    <w:link w:val="Char0"/>
+    <w:uiPriority w:val="99"/>
+    <w:unhideWhenUsed/>
+    <w:rsid w:val="004350A0"/>
+    <w:pPr>
+      <w:tabs>
+        <w:tab w:val="center" w:pos="4153"/>
+        <w:tab w:val="right" w:pos="8306"/>
+      </w:tabs>
+      <w:snapToGrid w:val="0"/>
+      <w:jc w:val="left"/>
+    </w:pPr>
+    <w:rPr>
+      <w:sz w:val="18"/>
+      <w:szCs w:val="18"/>
+    </w:rPr>
+  </w:style>
+  <w:style w:type="character" w:customStyle="1" w:styleId="Char0">
+    <w:name w:val="页脚 Char"/>
+    <w:basedOn w:val="a0"/>
+    <w:link w:val="a5"/>
+    <w:uiPriority w:val="99"/>
+    <w:rsid w:val="004350A0"/>
+    <w:rPr>
+      <w:sz w:val="18"/>
+      <w:szCs w:val="18"/>
+    </w:rPr>
+  </w:style>
 </w:styles>
 </file>
 
@@ -1018,6 +1316,71 @@
     <w:pPr>
       <w:ind w:firstLineChars="200" w:firstLine="420"/>
     </w:pPr>
+  </w:style>
+  <w:style w:type="paragraph" w:styleId="a4">
+    <w:name w:val="header"/>
+    <w:basedOn w:val="a"/>
+    <w:link w:val="Char"/>
+    <w:uiPriority w:val="99"/>
+    <w:unhideWhenUsed/>
+    <w:rsid w:val="004350A0"/>
+    <w:pPr>
+      <w:pBdr>
+        <w:bottom w:val="single" w:sz="6" w:space="1" w:color="auto"/>
+      </w:pBdr>
+      <w:tabs>
+        <w:tab w:val="center" w:pos="4153"/>
+        <w:tab w:val="right" w:pos="8306"/>
+      </w:tabs>
+      <w:snapToGrid w:val="0"/>
+      <w:jc w:val="center"/>
+    </w:pPr>
+    <w:rPr>
+      <w:sz w:val="18"/>
+      <w:szCs w:val="18"/>
+    </w:rPr>
+  </w:style>
+  <w:style w:type="character" w:customStyle="1" w:styleId="Char">
+    <w:name w:val="页眉 Char"/>
+    <w:basedOn w:val="a0"/>
+    <w:link w:val="a4"/>
+    <w:uiPriority w:val="99"/>
+    <w:rsid w:val="004350A0"/>
+    <w:rPr>
+      <w:sz w:val="18"/>
+      <w:szCs w:val="18"/>
+    </w:rPr>
+  </w:style>
+  <w:style w:type="paragraph" w:styleId="a5">
+    <w:name w:val="footer"/>
+    <w:basedOn w:val="a"/>
+    <w:link w:val="Char0"/>
+    <w:uiPriority w:val="99"/>
+    <w:unhideWhenUsed/>
+    <w:rsid w:val="004350A0"/>
+    <w:pPr>
+      <w:tabs>
+        <w:tab w:val="center" w:pos="4153"/>
+        <w:tab w:val="right" w:pos="8306"/>
+      </w:tabs>
+      <w:snapToGrid w:val="0"/>
+      <w:jc w:val="left"/>
+    </w:pPr>
+    <w:rPr>
+      <w:sz w:val="18"/>
+      <w:szCs w:val="18"/>
+    </w:rPr>
+  </w:style>
+  <w:style w:type="character" w:customStyle="1" w:styleId="Char0">
+    <w:name w:val="页脚 Char"/>
+    <w:basedOn w:val="a0"/>
+    <w:link w:val="a5"/>
+    <w:uiPriority w:val="99"/>
+    <w:rsid w:val="004350A0"/>
+    <w:rPr>
+      <w:sz w:val="18"/>
+      <w:szCs w:val="18"/>
+    </w:rPr>
   </w:style>
 </w:styles>
 </file>

</xml_diff>

<commit_message>
Finish the first version of translate
</commit_message>
<xml_diff>
--- a/zh_cn/01-安装 Mit-Scheme.docx
+++ b/zh_cn/01-安装 Mit-Scheme.docx
@@ -28,7 +28,7 @@
         <w:pStyle w:val="a3"/>
         <w:numPr>
           <w:ilvl w:val="0"/>
-          <w:numId w:val="1"/>
+          <w:numId w:val="3"/>
         </w:numPr>
         <w:ind w:firstLineChars="0"/>
       </w:pPr>
@@ -44,6 +44,8 @@
         </w:rPr>
         <w:t>Scheme</w:t>
       </w:r>
+      <w:bookmarkStart w:id="0" w:name="_GoBack"/>
+      <w:bookmarkEnd w:id="0"/>
     </w:p>
     <w:p/>
     <w:p>
@@ -83,6 +85,11 @@
       </w:r>
     </w:p>
     <w:p>
+      <w:pPr>
+        <w:rPr>
+          <w:color w:val="FF0000"/>
+        </w:rPr>
+      </w:pPr>
       <w:r>
         <w:rPr>
           <w:rFonts w:hint="eastAsia"/>
@@ -123,31 +130,67 @@
         <w:rPr>
           <w:rFonts w:hint="eastAsia"/>
         </w:rPr>
-        <w:t>，这是一门值得学习的语言。事实上，计算机程序的构造和解释（</w:t>
-      </w:r>
-      <w:r>
-        <w:rPr>
-          <w:rFonts w:hint="eastAsia"/>
-        </w:rPr>
-        <w:t>Structure and Interpretation of Computer Programs,</w:t>
-      </w:r>
-      <w:r>
-        <w:rPr>
+        <w:t>，这是一门值得学习的语言。事实上，</w:t>
+      </w:r>
+      <w:r>
+        <w:fldChar w:fldCharType="begin"/>
+      </w:r>
+      <w:r>
+        <w:instrText xml:space="preserve"> HYPERLINK "http://mitpress.mit.edu/sicp/" </w:instrText>
+      </w:r>
+      <w:r>
+        <w:fldChar w:fldCharType="separate"/>
+      </w:r>
+      <w:r>
+        <w:rPr>
+          <w:rStyle w:val="a6"/>
+          <w:rFonts w:hint="eastAsia"/>
+        </w:rPr>
+        <w:t>计算机程序的构造和解释（</w:t>
+      </w:r>
+      <w:r>
+        <w:rPr>
+          <w:rStyle w:val="a6"/>
+          <w:rFonts w:hint="eastAsia"/>
+        </w:rPr>
+        <w:t xml:space="preserve">Structure and Interpretation </w:t>
+      </w:r>
+      <w:r>
+        <w:rPr>
+          <w:rStyle w:val="a6"/>
+          <w:rFonts w:hint="eastAsia"/>
+        </w:rPr>
+        <w:t>of Computer Programs</w:t>
+      </w:r>
+      <w:r>
+        <w:rPr>
+          <w:rStyle w:val="a6"/>
           <w:rFonts w:hint="eastAsia"/>
         </w:rPr>
         <w:t>，</w:t>
       </w:r>
       <w:r>
         <w:rPr>
+          <w:rStyle w:val="a6"/>
           <w:rFonts w:hint="eastAsia"/>
         </w:rPr>
         <w:t>SICP</w:t>
       </w:r>
       <w:r>
         <w:rPr>
-          <w:rFonts w:hint="eastAsia"/>
-        </w:rPr>
-        <w:t>）——最好的计算机科学教科书之一——也使用</w:t>
+          <w:rStyle w:val="a6"/>
+          <w:rFonts w:hint="eastAsia"/>
+        </w:rPr>
+        <w:t>）</w:t>
+      </w:r>
+      <w:r>
+        <w:fldChar w:fldCharType="end"/>
+      </w:r>
+      <w:r>
+        <w:rPr>
+          <w:rFonts w:hint="eastAsia"/>
+        </w:rPr>
+        <w:t>——最好的计算机科学教科书之一——也使用</w:t>
       </w:r>
       <w:r>
         <w:rPr>
@@ -162,22 +205,48 @@
         <w:t>来描述这些程序。</w:t>
       </w:r>
       <w:r>
-        <w:rPr>
+        <w:fldChar w:fldCharType="begin"/>
+      </w:r>
+      <w:r>
+        <w:instrText xml:space="preserve"> HYPERLINK "http://www.gnu.org/" </w:instrText>
+      </w:r>
+      <w:r>
+        <w:fldChar w:fldCharType="separate"/>
+      </w:r>
+      <w:r>
+        <w:rPr>
+          <w:rStyle w:val="a6"/>
           <w:rFonts w:hint="eastAsia"/>
         </w:rPr>
         <w:t>GNU</w:t>
       </w:r>
       <w:r>
+        <w:fldChar w:fldCharType="end"/>
+      </w:r>
+      <w:r>
         <w:rPr>
           <w:rFonts w:hint="eastAsia"/>
         </w:rPr>
         <w:t>也使用</w:t>
       </w:r>
       <w:r>
-        <w:rPr>
+        <w:fldChar w:fldCharType="begin"/>
+      </w:r>
+      <w:r>
+        <w:instrText xml:space="preserve"> HYPERLINK "http://www.gnu.org/software/guile/guile.html" </w:instrText>
+      </w:r>
+      <w:r>
+        <w:fldChar w:fldCharType="separate"/>
+      </w:r>
+      <w:r>
+        <w:rPr>
+          <w:rStyle w:val="a6"/>
           <w:rFonts w:hint="eastAsia"/>
         </w:rPr>
         <w:t>Scheme</w:t>
+      </w:r>
+      <w:r>
+        <w:fldChar w:fldCharType="end"/>
       </w:r>
       <w:r>
         <w:rPr>
@@ -224,6 +293,56 @@
       <w:r>
         <w:rPr>
           <w:rFonts w:hint="eastAsia"/>
+          <w:color w:val="FFFF00"/>
+          <w:highlight w:val="black"/>
+        </w:rPr>
+        <w:t>（</w:t>
+      </w:r>
+      <w:hyperlink r:id="rId8" w:history="1">
+        <w:r>
+          <w:rPr>
+            <w:rStyle w:val="a6"/>
+            <w:color w:val="FFFF00"/>
+            <w:highlight w:val="black"/>
+          </w:rPr>
+          <w:t>GNU</w:t>
+        </w:r>
+      </w:hyperlink>
+      <w:r>
+        <w:rPr>
+          <w:color w:val="FFFF00"/>
+          <w:highlight w:val="black"/>
+        </w:rPr>
+        <w:t> also uses Scheme (named </w:t>
+      </w:r>
+      <w:hyperlink r:id="rId9" w:history="1">
+        <w:r>
+          <w:rPr>
+            <w:rStyle w:val="a6"/>
+            <w:color w:val="FFFF00"/>
+            <w:highlight w:val="black"/>
+          </w:rPr>
+          <w:t>guile</w:t>
+        </w:r>
+      </w:hyperlink>
+      <w:r>
+        <w:rPr>
+          <w:color w:val="FFFF00"/>
+          <w:highlight w:val="black"/>
+        </w:rPr>
+        <w:t>) for a common script language for its applications.</w:t>
+      </w:r>
+      <w:r>
+        <w:rPr>
+          <w:rFonts w:hint="eastAsia"/>
+          <w:color w:val="FFFF00"/>
+          <w:highlight w:val="black"/>
+        </w:rPr>
+        <w:t>）</w:t>
+      </w:r>
+      <w:r>
+        <w:rPr>
+          <w:rFonts w:hint="eastAsia"/>
         </w:rPr>
         <w:t>。</w:t>
       </w:r>
@@ -263,12 +382,14 @@
         </w:rPr>
         <w:t>（原文是</w:t>
       </w:r>
+      <w:proofErr w:type="spellStart"/>
       <w:r>
         <w:rPr>
           <w:rFonts w:hint="eastAsia"/>
         </w:rPr>
         <w:t>Excell</w:t>
       </w:r>
+      <w:proofErr w:type="spellEnd"/>
       <w:r>
         <w:rPr>
           <w:rFonts w:hint="eastAsia"/>
@@ -318,8 +439,8 @@
       <w:pPr>
         <w:pStyle w:val="a3"/>
         <w:numPr>
-          <w:ilvl w:val="0"/>
-          <w:numId w:val="2"/>
+          <w:ilvl w:val="1"/>
+          <w:numId w:val="3"/>
         </w:numPr>
         <w:ind w:firstLineChars="0"/>
       </w:pPr>
@@ -334,8 +455,8 @@
       <w:pPr>
         <w:pStyle w:val="a3"/>
         <w:numPr>
-          <w:ilvl w:val="0"/>
-          <w:numId w:val="2"/>
+          <w:ilvl w:val="1"/>
+          <w:numId w:val="3"/>
         </w:numPr>
         <w:ind w:firstLineChars="0"/>
       </w:pPr>
@@ -347,11 +468,6 @@
       </w:r>
     </w:p>
     <w:p>
-      <w:pPr>
-        <w:rPr>
-          <w:rFonts w:hint="eastAsia"/>
-        </w:rPr>
-      </w:pPr>
       <w:r>
         <w:rPr>
           <w:rFonts w:hint="eastAsia"/>
@@ -359,16 +475,36 @@
         <w:t>坊间流传着“</w:t>
       </w:r>
       <w:r>
-        <w:rPr>
+        <w:fldChar w:fldCharType="begin"/>
+      </w:r>
+      <w:r>
+        <w:instrText xml:space="preserve"> HYPERLINK "http://www.catb.org/~esr/faqs/hacker-howto.html" \l "skills1" </w:instrText>
+      </w:r>
+      <w:r>
+        <w:fldChar w:fldCharType="separate"/>
+      </w:r>
+      <w:r>
+        <w:rPr>
+          <w:rStyle w:val="a6"/>
           <w:rFonts w:hint="eastAsia"/>
         </w:rPr>
         <w:t>Scheme</w:t>
       </w:r>
       <w:r>
         <w:rPr>
-          <w:rFonts w:hint="eastAsia"/>
-        </w:rPr>
-        <w:t>使你称为更棒的程序员”的说法</w:t>
+          <w:rStyle w:val="a6"/>
+          <w:rFonts w:hint="eastAsia"/>
+        </w:rPr>
+        <w:t>使你称为更棒的程序员</w:t>
+      </w:r>
+      <w:r>
+        <w:fldChar w:fldCharType="end"/>
+      </w:r>
+      <w:r>
+        <w:rPr>
+          <w:rFonts w:hint="eastAsia"/>
+        </w:rPr>
+        <w:t>”的说法</w:t>
       </w:r>
       <w:r>
         <w:rPr>
@@ -398,15 +534,24 @@
         <w:rPr>
           <w:rFonts w:hint="eastAsia"/>
         </w:rPr>
-        <w:t>获得的良好感觉将会在你使用其他程序语言使给予良好的向导。</w:t>
-      </w:r>
-    </w:p>
-    <w:p>
-      <w:pPr>
-        <w:rPr>
-          <w:rFonts w:hint="eastAsia"/>
-        </w:rPr>
-      </w:pPr>
+        <w:t>获得的良好感觉将会在你使用其他程序语言</w:t>
+      </w:r>
+      <w:proofErr w:type="gramStart"/>
+      <w:r>
+        <w:rPr>
+          <w:rFonts w:hint="eastAsia"/>
+        </w:rPr>
+        <w:t>使给予</w:t>
+      </w:r>
+      <w:proofErr w:type="gramEnd"/>
+      <w:r>
+        <w:rPr>
+          <w:rFonts w:hint="eastAsia"/>
+        </w:rPr>
+        <w:t>良好的向导。</w:t>
+      </w:r>
+    </w:p>
+    <w:p>
       <w:r>
         <w:rPr>
           <w:rFonts w:hint="eastAsia"/>
@@ -435,71 +580,1589 @@
         <w:rPr>
           <w:rFonts w:hint="eastAsia"/>
         </w:rPr>
-        <w:t>）总是或多或少的有些困难故不太适合初学者。本教程，从另一方面来说，是面向新手程序员的，他只需要读者对编程有一点了解即可。</w:t>
-      </w:r>
-    </w:p>
-    <w:p>
-      <w:pPr>
-        <w:rPr>
-          <w:rFonts w:hint="eastAsia"/>
-        </w:rPr>
-      </w:pPr>
-    </w:p>
-    <w:p>
-      <w:pPr>
-        <w:pStyle w:val="a3"/>
+        <w:t>）总是或多或少的有些</w:t>
+      </w:r>
+      <w:proofErr w:type="gramStart"/>
+      <w:r>
+        <w:rPr>
+          <w:rFonts w:hint="eastAsia"/>
+        </w:rPr>
+        <w:t>困难故</w:t>
+      </w:r>
+      <w:proofErr w:type="gramEnd"/>
+      <w:r>
+        <w:rPr>
+          <w:rFonts w:hint="eastAsia"/>
+        </w:rPr>
+        <w:t>不太适合初学者。本教程，从另一方面来说，是面向新手程序员的，他只需要读者对编程有一点了解即可。</w:t>
+      </w:r>
+    </w:p>
+    <w:p>
+      <w:pPr>
+        <w:rPr>
+          <w:rFonts w:hint="eastAsia"/>
+        </w:rPr>
+      </w:pPr>
+    </w:p>
+    <w:p>
+      <w:pPr>
+        <w:rPr>
+          <w:rFonts w:hint="eastAsia"/>
+        </w:rPr>
+      </w:pPr>
+      <w:r>
+        <w:rPr>
+          <w:rFonts w:hint="eastAsia"/>
+        </w:rPr>
+        <w:t xml:space="preserve">2. </w:t>
+      </w:r>
+      <w:r>
+        <w:rPr>
+          <w:rFonts w:hint="eastAsia"/>
+        </w:rPr>
+        <w:t>目标读者</w:t>
+      </w:r>
+    </w:p>
+    <w:p>
+      <w:r>
+        <w:rPr>
+          <w:rFonts w:hint="eastAsia"/>
+        </w:rPr>
+        <w:t>本教程的目标读者是仅有一点编程经验的</w:t>
+      </w:r>
+      <w:r>
+        <w:rPr>
+          <w:rFonts w:hint="eastAsia"/>
+        </w:rPr>
+        <w:t>PC</w:t>
+      </w:r>
+      <w:r>
+        <w:rPr>
+          <w:rFonts w:hint="eastAsia"/>
+        </w:rPr>
+        <w:t>用户，譬如：</w:t>
+      </w:r>
+    </w:p>
+    <w:p>
+      <w:r>
+        <w:rPr>
+          <w:rFonts w:hint="eastAsia"/>
+        </w:rPr>
+        <w:t>·因为教授使用</w:t>
+      </w:r>
+      <w:r>
+        <w:rPr>
+          <w:rFonts w:hint="eastAsia"/>
+        </w:rPr>
+        <w:t>Scheme</w:t>
+      </w:r>
+      <w:r>
+        <w:rPr>
+          <w:rFonts w:hint="eastAsia"/>
+        </w:rPr>
+        <w:t>教学而无法跟上进度的学生。</w:t>
+      </w:r>
+    </w:p>
+    <w:p>
+      <w:r>
+        <w:rPr>
+          <w:rFonts w:hint="eastAsia"/>
+        </w:rPr>
+        <w:t>·想要学习编程的人。</w:t>
+      </w:r>
+    </w:p>
+    <w:p>
+      <w:r>
+        <w:rPr>
+          <w:rFonts w:hint="eastAsia"/>
+        </w:rPr>
+        <w:t>Scheme</w:t>
+      </w:r>
+      <w:r>
+        <w:rPr>
+          <w:rFonts w:hint="eastAsia"/>
+        </w:rPr>
+        <w:t>的语法相当的简单，并且可以通过一个简单的方式解释出来。尽管如此，这样解释对初学者来说还是太困难了。在本教程中，我会循序渐进的解释。</w:t>
+      </w:r>
+    </w:p>
+    <w:p>
+      <w:pPr>
+        <w:rPr>
+          <w:rFonts w:hint="eastAsia"/>
+        </w:rPr>
+      </w:pPr>
+      <w:r>
+        <w:rPr>
+          <w:rFonts w:hint="eastAsia"/>
+        </w:rPr>
+        <w:t>Scheme</w:t>
+      </w:r>
+      <w:r>
+        <w:rPr>
+          <w:rFonts w:hint="eastAsia"/>
+        </w:rPr>
+        <w:t>代码仅由</w:t>
+      </w:r>
+      <w:r>
+        <w:rPr>
+          <w:rFonts w:hint="eastAsia"/>
+        </w:rPr>
+        <w:t>单词</w:t>
+      </w:r>
+      <w:r>
+        <w:rPr>
+          <w:rFonts w:hint="eastAsia"/>
+        </w:rPr>
+        <w:t>，</w:t>
+      </w:r>
+      <w:r>
+        <w:rPr>
+          <w:rFonts w:hint="eastAsia"/>
+        </w:rPr>
+        <w:t>括号</w:t>
+      </w:r>
+      <w:r>
+        <w:rPr>
+          <w:rFonts w:hint="eastAsia"/>
+        </w:rPr>
+        <w:t>和</w:t>
+      </w:r>
+      <w:r>
+        <w:rPr>
+          <w:rFonts w:hint="eastAsia"/>
+        </w:rPr>
+        <w:t>空格</w:t>
+      </w:r>
+      <w:r>
+        <w:rPr>
+          <w:rFonts w:hint="eastAsia"/>
+        </w:rPr>
+        <w:t>组成，这些最初可能会使你感到困惑。</w:t>
+      </w:r>
+      <w:r>
+        <w:rPr>
+          <w:rFonts w:hint="eastAsia"/>
+        </w:rPr>
+        <w:t>然而，</w:t>
+      </w:r>
+      <w:r>
+        <w:rPr>
+          <w:rFonts w:hint="eastAsia"/>
+        </w:rPr>
+        <w:t>如果你使用了一个合适的编辑器，</w:t>
+      </w:r>
+      <w:r>
+        <w:rPr>
+          <w:rFonts w:hint="eastAsia"/>
+        </w:rPr>
+        <w:t>他会为你自动展示配对的括号和缩进。因此，你不用担心括号的配对，并且你可以通过缩进来阅读代码。如果缩进看起来很奇怪，你可以用编辑器找出错误的配对。</w:t>
+      </w:r>
+    </w:p>
+    <w:p>
+      <w:pPr>
+        <w:rPr>
+          <w:rFonts w:hint="eastAsia"/>
+        </w:rPr>
+      </w:pPr>
+    </w:p>
+    <w:p>
+      <w:pPr>
+        <w:rPr>
+          <w:rFonts w:hint="eastAsia"/>
+        </w:rPr>
+      </w:pPr>
+      <w:r>
+        <w:rPr>
+          <w:rFonts w:hint="eastAsia"/>
+        </w:rPr>
+        <w:t xml:space="preserve">3. </w:t>
+      </w:r>
+      <w:r>
+        <w:rPr>
+          <w:rFonts w:hint="eastAsia"/>
+        </w:rPr>
+        <w:t>安装</w:t>
+      </w:r>
+      <w:r>
+        <w:rPr>
+          <w:rFonts w:hint="eastAsia"/>
+        </w:rPr>
+        <w:t>MIT-Scheme</w:t>
+      </w:r>
+    </w:p>
+    <w:p>
+      <w:pPr>
+        <w:rPr>
+          <w:rFonts w:hint="eastAsia"/>
+        </w:rPr>
+      </w:pPr>
+      <w:r>
+        <w:rPr>
+          <w:rFonts w:hint="eastAsia"/>
+        </w:rPr>
+        <w:t>这个教程面向的是</w:t>
+      </w:r>
+      <w:r>
+        <w:rPr>
+          <w:rFonts w:hint="eastAsia"/>
+        </w:rPr>
+        <w:t>Windows</w:t>
+      </w:r>
+      <w:r>
+        <w:rPr>
+          <w:rFonts w:hint="eastAsia"/>
+        </w:rPr>
+        <w:t>用户。我没有使用</w:t>
+      </w:r>
+      <w:r>
+        <w:rPr>
+          <w:rFonts w:hint="eastAsia"/>
+        </w:rPr>
+        <w:t>Macintosh</w:t>
+      </w:r>
+      <w:r>
+        <w:rPr>
+          <w:rFonts w:hint="eastAsia"/>
+        </w:rPr>
+        <w:t>的经验，因此无法提供给你相关的帮助。如果你是</w:t>
+      </w:r>
+      <w:r>
+        <w:rPr>
+          <w:rFonts w:hint="eastAsia"/>
+        </w:rPr>
+        <w:t>Unix</w:t>
+      </w:r>
+      <w:r>
+        <w:rPr>
+          <w:rFonts w:hint="eastAsia"/>
+        </w:rPr>
+        <w:t>（或者</w:t>
+      </w:r>
+      <w:r>
+        <w:rPr>
+          <w:rFonts w:hint="eastAsia"/>
+        </w:rPr>
+        <w:t>Linux</w:t>
+      </w:r>
+      <w:r>
+        <w:rPr>
+          <w:rFonts w:hint="eastAsia"/>
+        </w:rPr>
+        <w:t>）用户，请让管理员安装它（如果你无法自己安装）。使用</w:t>
+      </w:r>
+      <w:r>
+        <w:rPr>
+          <w:rFonts w:hint="eastAsia"/>
+        </w:rPr>
+        <w:t>Scheme</w:t>
+      </w:r>
+      <w:r>
+        <w:rPr>
+          <w:rFonts w:hint="eastAsia"/>
+        </w:rPr>
+        <w:t>并不依赖于操作系统。只有安装才会因不同的系统而不同。</w:t>
+      </w:r>
+    </w:p>
+    <w:p>
+      <w:pPr>
+        <w:rPr>
+          <w:rFonts w:hint="eastAsia"/>
+        </w:rPr>
+      </w:pPr>
+      <w:r>
+        <w:rPr>
+          <w:rFonts w:hint="eastAsia"/>
+        </w:rPr>
+        <w:t>Scheme</w:t>
+      </w:r>
+      <w:r>
+        <w:rPr>
+          <w:rFonts w:hint="eastAsia"/>
+        </w:rPr>
+        <w:t>程序设计语言中有一些规范，最近的规范在</w:t>
+      </w:r>
+      <w:r>
+        <w:fldChar w:fldCharType="begin"/>
+      </w:r>
+      <w:r>
+        <w:instrText xml:space="preserve"> HYPERLINK "http://www.schemers.org/Documents/Standards/R5RS/HTML/r5rs.html" </w:instrText>
+      </w:r>
+      <w:r>
+        <w:fldChar w:fldCharType="separate"/>
+      </w:r>
+      <w:r>
+        <w:rPr>
+          <w:rStyle w:val="a6"/>
+        </w:rPr>
+        <w:t>Revised</w:t>
+      </w:r>
+      <w:r>
+        <w:rPr>
+          <w:rStyle w:val="a6"/>
+          <w:vertAlign w:val="superscript"/>
+        </w:rPr>
+        <w:t>5</w:t>
+      </w:r>
+      <w:r>
+        <w:rPr>
+          <w:rStyle w:val="a6"/>
+        </w:rPr>
+        <w:t> Report on the Algorithmic Language Scheme (R</w:t>
+      </w:r>
+      <w:r>
+        <w:rPr>
+          <w:rStyle w:val="a6"/>
+          <w:vertAlign w:val="superscript"/>
+        </w:rPr>
+        <w:t>5</w:t>
+      </w:r>
+      <w:r>
+        <w:rPr>
+          <w:rStyle w:val="a6"/>
+        </w:rPr>
+        <w:t>RS)</w:t>
+      </w:r>
+      <w:r>
+        <w:fldChar w:fldCharType="end"/>
+      </w:r>
+      <w:r>
+        <w:rPr>
+          <w:rFonts w:hint="eastAsia"/>
+        </w:rPr>
+        <w:t>。</w:t>
+      </w:r>
+    </w:p>
+    <w:p>
+      <w:pPr>
+        <w:rPr>
+          <w:rFonts w:hint="eastAsia"/>
+        </w:rPr>
+      </w:pPr>
+      <w:r>
+        <w:rPr>
+          <w:rFonts w:hint="eastAsia"/>
+        </w:rPr>
+        <w:t>大多数的实现都是</w:t>
+      </w:r>
+      <w:r>
+        <w:rPr>
+          <w:rFonts w:hint="eastAsia"/>
+        </w:rPr>
+        <w:t>（</w:t>
+      </w:r>
+      <w:r>
+        <w:rPr>
+          <w:rFonts w:hint="eastAsia"/>
+        </w:rPr>
+        <w:t>完全</w:t>
+      </w:r>
+      <w:r>
+        <w:rPr>
+          <w:rFonts w:hint="eastAsia"/>
+        </w:rPr>
+        <w:t>或者部分的）</w:t>
+      </w:r>
+      <w:r>
+        <w:rPr>
+          <w:rFonts w:hint="eastAsia"/>
+        </w:rPr>
+        <w:t>基于</w:t>
+      </w:r>
+      <w:r>
+        <w:t>R</w:t>
+      </w:r>
+      <w:r>
+        <w:rPr>
+          <w:vertAlign w:val="superscript"/>
+        </w:rPr>
+        <w:t>5</w:t>
+      </w:r>
+      <w:r>
+        <w:t>RS</w:t>
+      </w:r>
+      <w:r>
+        <w:rPr>
+          <w:rFonts w:hint="eastAsia"/>
+        </w:rPr>
+        <w:t>的。如果你使用的是部分符合</w:t>
+      </w:r>
+      <w:r>
+        <w:t>R</w:t>
+      </w:r>
+      <w:r>
+        <w:rPr>
+          <w:vertAlign w:val="superscript"/>
+        </w:rPr>
+        <w:t>5</w:t>
+      </w:r>
+      <w:r>
+        <w:t>RS</w:t>
+      </w:r>
+      <w:r>
+        <w:rPr>
+          <w:rFonts w:hint="eastAsia"/>
+        </w:rPr>
+        <w:t>的实现，在使用时你应小心一点。在</w:t>
+      </w:r>
+      <w:r>
+        <w:rPr>
+          <w:rFonts w:hint="eastAsia"/>
+        </w:rPr>
+        <w:t>Windows</w:t>
+      </w:r>
+      <w:r>
+        <w:rPr>
+          <w:rFonts w:hint="eastAsia"/>
+        </w:rPr>
+        <w:t>系统上有很多免费的</w:t>
+      </w:r>
+      <w:r>
+        <w:rPr>
+          <w:rFonts w:hint="eastAsia"/>
+        </w:rPr>
+        <w:t>Scheme</w:t>
+      </w:r>
+      <w:r>
+        <w:rPr>
+          <w:rFonts w:hint="eastAsia"/>
+        </w:rPr>
+        <w:t>实现，比如：</w:t>
+      </w:r>
+      <w:r>
+        <w:rPr>
+          <w:rFonts w:hint="eastAsia"/>
+        </w:rPr>
+        <w:fldChar w:fldCharType="begin"/>
+      </w:r>
+      <w:r>
+        <w:rPr>
+          <w:rFonts w:hint="eastAsia"/>
+        </w:rPr>
+        <w:instrText xml:space="preserve"> HYPERLINK "http://www.scheme.com/" </w:instrText>
+      </w:r>
+      <w:r>
+        <w:rPr>
+          <w:rFonts w:hint="eastAsia"/>
+        </w:rPr>
+        <w:fldChar w:fldCharType="separate"/>
+      </w:r>
+      <w:r>
+        <w:rPr>
+          <w:rStyle w:val="a6"/>
+        </w:rPr>
+        <w:t>ChezScheme</w:t>
+      </w:r>
+      <w:r>
+        <w:rPr>
+          <w:rFonts w:hint="eastAsia"/>
+        </w:rPr>
+        <w:fldChar w:fldCharType="end"/>
+      </w:r>
+      <w:r>
+        <w:t>, </w:t>
+      </w:r>
+      <w:hyperlink r:id="rId10" w:history="1">
+        <w:r>
+          <w:rPr>
+            <w:rStyle w:val="a6"/>
+          </w:rPr>
+          <w:t>MzScheme</w:t>
+        </w:r>
+      </w:hyperlink>
+      <w:r>
+        <w:t>, </w:t>
+      </w:r>
+      <w:hyperlink r:id="rId11" w:history="1">
+        <w:r>
+          <w:rPr>
+            <w:rStyle w:val="a6"/>
+          </w:rPr>
+          <w:t>DrScheme</w:t>
+        </w:r>
+      </w:hyperlink>
+      <w:r>
+        <w:t>, </w:t>
+      </w:r>
+      <w:hyperlink r:id="rId12" w:history="1">
+        <w:r>
+          <w:rPr>
+            <w:rStyle w:val="a6"/>
+          </w:rPr>
+          <w:t>SCM</w:t>
+        </w:r>
+      </w:hyperlink>
+      <w:r>
+        <w:rPr>
+          <w:rFonts w:hint="eastAsia"/>
+        </w:rPr>
+        <w:t>。在本教程中，我使用</w:t>
+      </w:r>
+      <w:r>
+        <w:fldChar w:fldCharType="begin"/>
+      </w:r>
+      <w:r>
+        <w:instrText xml:space="preserve"> HYPERLINK "http://www.gnu.org/software/mit-scheme/" </w:instrText>
+      </w:r>
+      <w:r>
+        <w:fldChar w:fldCharType="separate"/>
+      </w:r>
+      <w:r>
+        <w:rPr>
+          <w:rStyle w:val="a6"/>
+        </w:rPr>
+        <w:t>MIT/GNU Scheme</w:t>
+      </w:r>
+      <w:r>
+        <w:fldChar w:fldCharType="end"/>
+      </w:r>
+      <w:r>
+        <w:rPr>
+          <w:rFonts w:hint="eastAsia"/>
+        </w:rPr>
+        <w:t>因为他安装非常容易并且高效。</w:t>
+      </w:r>
+      <w:r>
+        <w:rPr>
+          <w:rFonts w:hint="eastAsia"/>
+        </w:rPr>
+        <w:t>MIT-Scheme</w:t>
+      </w:r>
+      <w:r>
+        <w:rPr>
+          <w:rFonts w:hint="eastAsia"/>
+        </w:rPr>
+        <w:t>的解释器十分快速，除此之外他还能够将你的程序编译为</w:t>
+      </w:r>
+      <w:r>
+        <w:rPr>
+          <w:rFonts w:hint="eastAsia"/>
+        </w:rPr>
+        <w:lastRenderedPageBreak/>
+        <w:t>本地代码。</w:t>
+      </w:r>
+      <w:r>
+        <w:rPr>
+          <w:rFonts w:hint="eastAsia"/>
+        </w:rPr>
+        <w:t>MIT-Scheme</w:t>
+      </w:r>
+      <w:r>
+        <w:rPr>
+          <w:rFonts w:hint="eastAsia"/>
+        </w:rPr>
+        <w:t>的问题就是并不完全符合</w:t>
+      </w:r>
+      <w:r>
+        <w:t>R</w:t>
+      </w:r>
+      <w:r>
+        <w:rPr>
+          <w:vertAlign w:val="superscript"/>
+        </w:rPr>
+        <w:t>5</w:t>
+      </w:r>
+      <w:r>
+        <w:t>RS</w:t>
+      </w:r>
+      <w:r>
+        <w:rPr>
+          <w:rFonts w:hint="eastAsia"/>
+        </w:rPr>
+        <w:t>规范。稍后我会详细的讨论这点。事实上，只有</w:t>
+      </w:r>
+      <w:r>
+        <w:rPr>
+          <w:rFonts w:hint="eastAsia"/>
+        </w:rPr>
+        <w:t>MIT-Scheme</w:t>
+      </w:r>
+      <w:r>
+        <w:rPr>
+          <w:rFonts w:hint="eastAsia"/>
+        </w:rPr>
+        <w:t>和</w:t>
+      </w:r>
+      <w:proofErr w:type="spellStart"/>
+      <w:r>
+        <w:rPr>
+          <w:rFonts w:hint="eastAsia"/>
+        </w:rPr>
+        <w:t>DrScheme</w:t>
+      </w:r>
+      <w:proofErr w:type="spellEnd"/>
+      <w:r>
+        <w:rPr>
+          <w:rFonts w:hint="eastAsia"/>
+        </w:rPr>
+        <w:t>有安装包。有人推荐</w:t>
+      </w:r>
+      <w:proofErr w:type="spellStart"/>
+      <w:r>
+        <w:rPr>
+          <w:rFonts w:hint="eastAsia"/>
+        </w:rPr>
+        <w:t>DrScheme</w:t>
+      </w:r>
+      <w:proofErr w:type="spellEnd"/>
+      <w:r>
+        <w:rPr>
+          <w:rFonts w:hint="eastAsia"/>
+        </w:rPr>
+        <w:t>，但是它太慢了。如果你掌握有足够的知识，我推荐你</w:t>
+      </w:r>
+      <w:r>
+        <w:t> </w:t>
+      </w:r>
+      <w:r>
+        <w:rPr>
+          <w:rFonts w:hint="eastAsia"/>
+        </w:rPr>
+        <w:t>安装</w:t>
+      </w:r>
+      <w:r>
+        <w:fldChar w:fldCharType="begin"/>
+      </w:r>
+      <w:r>
+        <w:instrText xml:space="preserve"> HYPERLINK "http://www.scheme.com/petitechezscheme.html" </w:instrText>
+      </w:r>
+      <w:r>
+        <w:fldChar w:fldCharType="separate"/>
+      </w:r>
+      <w:r>
+        <w:rPr>
+          <w:rStyle w:val="a6"/>
+        </w:rPr>
+        <w:t>Petite Chez Scheme</w:t>
+      </w:r>
+      <w:r>
+        <w:fldChar w:fldCharType="end"/>
+      </w:r>
+      <w:r>
+        <w:rPr>
+          <w:rFonts w:hint="eastAsia"/>
+        </w:rPr>
+        <w:t>。这是一个运行在命令提示符（</w:t>
+      </w:r>
+      <w:r>
+        <w:rPr>
+          <w:rFonts w:hint="eastAsia"/>
+        </w:rPr>
+        <w:t>DOS Windows</w:t>
+      </w:r>
+      <w:r>
+        <w:rPr>
+          <w:rFonts w:hint="eastAsia"/>
+        </w:rPr>
+        <w:t>）下的</w:t>
+      </w:r>
+      <w:proofErr w:type="gramStart"/>
+      <w:r>
+        <w:rPr>
+          <w:rFonts w:hint="eastAsia"/>
+        </w:rPr>
+        <w:t>非常</w:t>
+      </w:r>
+      <w:proofErr w:type="gramEnd"/>
+      <w:r>
+        <w:rPr>
+          <w:rFonts w:hint="eastAsia"/>
+        </w:rPr>
+        <w:t>棒的解释器。</w:t>
+      </w:r>
+    </w:p>
+    <w:p>
+      <w:pPr>
+        <w:rPr>
+          <w:rFonts w:hint="eastAsia"/>
+        </w:rPr>
+      </w:pPr>
+      <w:hyperlink r:id="rId13" w:history="1">
+        <w:r>
+          <w:rPr>
+            <w:rStyle w:val="a6"/>
+          </w:rPr>
+          <w:t>Scheme Implementations</w:t>
+        </w:r>
+      </w:hyperlink>
+      <w:r>
+        <w:rPr>
+          <w:rFonts w:hint="eastAsia"/>
+        </w:rPr>
+        <w:t>比较了几个</w:t>
+      </w:r>
+      <w:r>
+        <w:rPr>
+          <w:rFonts w:hint="eastAsia"/>
+        </w:rPr>
+        <w:t>Scheme</w:t>
+      </w:r>
+      <w:r>
+        <w:rPr>
+          <w:rFonts w:hint="eastAsia"/>
+        </w:rPr>
+        <w:t>实现。当你习惯</w:t>
+      </w:r>
+      <w:r>
+        <w:rPr>
+          <w:rFonts w:hint="eastAsia"/>
+        </w:rPr>
+        <w:t>Scheme</w:t>
+      </w:r>
+      <w:r>
+        <w:rPr>
+          <w:rFonts w:hint="eastAsia"/>
+        </w:rPr>
+        <w:t>后，去尝试几种不同的实现将会是很好的主意。你需要一台</w:t>
+      </w:r>
+      <w:r>
+        <w:rPr>
+          <w:rFonts w:hint="eastAsia"/>
+        </w:rPr>
+        <w:t>Linux</w:t>
+      </w:r>
+      <w:r>
+        <w:rPr>
+          <w:rFonts w:hint="eastAsia"/>
+        </w:rPr>
+        <w:t>机器，因为大多数</w:t>
+      </w:r>
+      <w:r>
+        <w:rPr>
+          <w:rFonts w:hint="eastAsia"/>
+        </w:rPr>
+        <w:t>Scheme</w:t>
+      </w:r>
+      <w:r>
+        <w:rPr>
+          <w:rFonts w:hint="eastAsia"/>
+        </w:rPr>
+        <w:t>实现都是只能运行在</w:t>
+      </w:r>
+      <w:r>
+        <w:rPr>
+          <w:rFonts w:hint="eastAsia"/>
+        </w:rPr>
+        <w:t>Unix</w:t>
+      </w:r>
+      <w:r>
+        <w:rPr>
+          <w:rFonts w:hint="eastAsia"/>
+        </w:rPr>
+        <w:t>和</w:t>
+      </w:r>
+      <w:r>
+        <w:rPr>
+          <w:rFonts w:hint="eastAsia"/>
+        </w:rPr>
+        <w:t>Linux</w:t>
+      </w:r>
+      <w:r>
+        <w:rPr>
+          <w:rFonts w:hint="eastAsia"/>
+        </w:rPr>
+        <w:t>上的。</w:t>
+      </w:r>
+    </w:p>
+    <w:p>
+      <w:pPr>
+        <w:rPr>
+          <w:rFonts w:hint="eastAsia"/>
+        </w:rPr>
+      </w:pPr>
+    </w:p>
+    <w:p>
+      <w:pPr>
+        <w:rPr>
+          <w:rFonts w:hint="eastAsia"/>
+        </w:rPr>
+      </w:pPr>
+      <w:r>
+        <w:rPr>
+          <w:rFonts w:hint="eastAsia"/>
+        </w:rPr>
+        <w:t xml:space="preserve">3.1 </w:t>
+      </w:r>
+      <w:r>
+        <w:rPr>
+          <w:rFonts w:hint="eastAsia"/>
+        </w:rPr>
+        <w:t>如何在</w:t>
+      </w:r>
+      <w:r>
+        <w:rPr>
+          <w:rFonts w:hint="eastAsia"/>
+        </w:rPr>
+        <w:t>Windows</w:t>
+      </w:r>
+      <w:r>
+        <w:rPr>
+          <w:rFonts w:hint="eastAsia"/>
+        </w:rPr>
+        <w:t>上安装</w:t>
+      </w:r>
+      <w:r>
+        <w:rPr>
+          <w:rFonts w:hint="eastAsia"/>
+        </w:rPr>
+        <w:t>MIT-Scheme</w:t>
+      </w:r>
+    </w:p>
+    <w:p>
+      <w:pPr>
+        <w:rPr>
+          <w:rFonts w:hint="eastAsia"/>
+        </w:rPr>
+      </w:pPr>
+      <w:r>
+        <w:rPr>
+          <w:rFonts w:hint="eastAsia"/>
+        </w:rPr>
+        <w:t>MIT-Scheme</w:t>
+      </w:r>
+      <w:r>
+        <w:rPr>
+          <w:rFonts w:hint="eastAsia"/>
+        </w:rPr>
+        <w:t>可以简单的通过下载并执行安装包来进行安装。</w:t>
+      </w:r>
+    </w:p>
+    <w:p>
+      <w:pPr>
+        <w:rPr>
+          <w:rFonts w:hint="eastAsia"/>
+        </w:rPr>
+      </w:pPr>
+      <w:r>
+        <w:rPr>
+          <w:rFonts w:hint="eastAsia"/>
+        </w:rPr>
+        <w:t xml:space="preserve">1. </w:t>
+      </w:r>
+      <w:r>
+        <w:rPr>
+          <w:rFonts w:hint="eastAsia"/>
+        </w:rPr>
+        <w:t>访问</w:t>
+      </w:r>
+      <w:r>
+        <w:fldChar w:fldCharType="begin"/>
+      </w:r>
+      <w:r>
+        <w:instrText xml:space="preserve"> HYPERLINK "http://www.gnu.org/software/mit-scheme/" </w:instrText>
+      </w:r>
+      <w:r>
+        <w:fldChar w:fldCharType="separate"/>
+      </w:r>
+      <w:r>
+        <w:rPr>
+          <w:rStyle w:val="a6"/>
+          <w:rFonts w:hint="eastAsia"/>
+        </w:rPr>
+        <w:t>MIT/GNU Scheme</w:t>
+      </w:r>
+      <w:r>
+        <w:rPr>
+          <w:rStyle w:val="a6"/>
+          <w:rFonts w:hint="eastAsia"/>
+        </w:rPr>
+        <w:t>的主页</w:t>
+      </w:r>
+      <w:r>
+        <w:fldChar w:fldCharType="end"/>
+      </w:r>
+      <w:r>
+        <w:rPr>
+          <w:rFonts w:hint="eastAsia"/>
+        </w:rPr>
+        <w:t>，下载适用于</w:t>
+      </w:r>
+      <w:r>
+        <w:rPr>
+          <w:rFonts w:hint="eastAsia"/>
+        </w:rPr>
+        <w:t>Windows</w:t>
+      </w:r>
+      <w:r>
+        <w:rPr>
+          <w:rFonts w:hint="eastAsia"/>
+        </w:rPr>
+        <w:t>的二进制包：</w:t>
+      </w:r>
+      <w:r>
+        <w:t> mit-scheme-N.N.N-ix86-win32.exe</w:t>
+      </w:r>
+      <w:r>
+        <w:rPr>
+          <w:rFonts w:hint="eastAsia"/>
+        </w:rPr>
+        <w:t>。</w:t>
+      </w:r>
+    </w:p>
+    <w:p>
+      <w:pPr>
+        <w:rPr>
+          <w:rFonts w:hint="eastAsia"/>
+        </w:rPr>
+      </w:pPr>
+      <w:r>
+        <w:rPr>
+          <w:rFonts w:hint="eastAsia"/>
+        </w:rPr>
+        <w:t xml:space="preserve">2. </w:t>
+      </w:r>
+      <w:r>
+        <w:rPr>
+          <w:rFonts w:hint="eastAsia"/>
+        </w:rPr>
+        <w:t>双击下载好的安装包。安装包会询问一些事只需要按照默认的设置进行即可。</w:t>
+      </w:r>
+    </w:p>
+    <w:p>
+      <w:pPr>
+        <w:rPr>
+          <w:rFonts w:hint="eastAsia"/>
+        </w:rPr>
+      </w:pPr>
+      <w:r>
+        <w:rPr>
+          <w:rFonts w:hint="eastAsia"/>
+        </w:rPr>
+        <w:t xml:space="preserve">3. </w:t>
+      </w:r>
+      <w:r>
+        <w:rPr>
+          <w:rFonts w:hint="eastAsia"/>
+        </w:rPr>
+        <w:t>安装完毕后，有</w:t>
+      </w:r>
+      <w:r>
+        <w:rPr>
+          <w:rFonts w:hint="eastAsia"/>
+        </w:rPr>
+        <w:t>4</w:t>
+      </w:r>
+      <w:r>
+        <w:rPr>
+          <w:rFonts w:hint="eastAsia"/>
+        </w:rPr>
+        <w:t>个快捷方式被创建出来，分别是：</w:t>
+      </w:r>
+      <w:r>
+        <w:rPr>
+          <w:rFonts w:hint="eastAsia"/>
+        </w:rPr>
+        <w:t>Scheme</w:t>
+      </w:r>
+      <w:r>
+        <w:rPr>
+          <w:rFonts w:hint="eastAsia"/>
+        </w:rPr>
+        <w:t>，</w:t>
+      </w:r>
+      <w:r>
+        <w:rPr>
+          <w:rFonts w:hint="eastAsia"/>
+        </w:rPr>
+        <w:t>Compiler</w:t>
+      </w:r>
+      <w:r>
+        <w:rPr>
+          <w:rFonts w:hint="eastAsia"/>
+        </w:rPr>
+        <w:t>，</w:t>
+      </w:r>
+      <w:r>
+        <w:rPr>
+          <w:rFonts w:hint="eastAsia"/>
+        </w:rPr>
+        <w:t>Edwin</w:t>
+      </w:r>
+      <w:r>
+        <w:rPr>
+          <w:rFonts w:hint="eastAsia"/>
+        </w:rPr>
+        <w:t>和</w:t>
+      </w:r>
+      <w:r>
+        <w:rPr>
+          <w:rFonts w:hint="eastAsia"/>
+        </w:rPr>
+        <w:t>Documentation</w:t>
+      </w:r>
+      <w:r>
+        <w:rPr>
+          <w:rFonts w:hint="eastAsia"/>
+        </w:rPr>
+        <w:t>。</w:t>
+      </w:r>
+      <w:r>
+        <w:rPr>
+          <w:rFonts w:hint="eastAsia"/>
+        </w:rPr>
+        <w:t>Scheme</w:t>
+      </w:r>
+      <w:r>
+        <w:rPr>
+          <w:rFonts w:hint="eastAsia"/>
+        </w:rPr>
+        <w:t>，</w:t>
+      </w:r>
+      <w:r>
+        <w:rPr>
+          <w:rFonts w:hint="eastAsia"/>
+        </w:rPr>
+        <w:t>Compiler</w:t>
+      </w:r>
+      <w:r>
+        <w:rPr>
+          <w:rFonts w:hint="eastAsia"/>
+        </w:rPr>
+        <w:t>和</w:t>
+      </w:r>
+      <w:r>
+        <w:rPr>
+          <w:rFonts w:hint="eastAsia"/>
+        </w:rPr>
+        <w:t>Edwin</w:t>
+      </w:r>
+      <w:r>
+        <w:rPr>
+          <w:rFonts w:hint="eastAsia"/>
+        </w:rPr>
+        <w:t>都是指向同一个程序的快捷方式，但他们调用程序的参数不同。使用</w:t>
+      </w:r>
+      <w:r>
+        <w:rPr>
+          <w:rFonts w:hint="eastAsia"/>
+        </w:rPr>
+        <w:t>Compiler</w:t>
+      </w:r>
+      <w:r>
+        <w:rPr>
+          <w:rFonts w:hint="eastAsia"/>
+        </w:rPr>
+        <w:t>，你可以把你的程序编译为本地代码，这样可使得你的程序运行时间更短。另一方面，</w:t>
+      </w:r>
+      <w:r>
+        <w:rPr>
+          <w:rFonts w:hint="eastAsia"/>
+        </w:rPr>
+        <w:t>Compiler</w:t>
+      </w:r>
+      <w:r>
+        <w:rPr>
+          <w:rFonts w:hint="eastAsia"/>
+        </w:rPr>
+        <w:t>会消耗更多的内存。</w:t>
+      </w:r>
+    </w:p>
+    <w:p>
+      <w:pPr>
+        <w:rPr>
+          <w:rFonts w:hint="eastAsia"/>
+        </w:rPr>
+      </w:pPr>
+      <w:r>
+        <w:rPr>
+          <w:rFonts w:hint="eastAsia"/>
+        </w:rPr>
+        <w:t>Edwin</w:t>
+      </w:r>
+      <w:r>
+        <w:rPr>
+          <w:rFonts w:hint="eastAsia"/>
+        </w:rPr>
+        <w:t>是一个</w:t>
+      </w:r>
+      <w:proofErr w:type="spellStart"/>
+      <w:r>
+        <w:rPr>
+          <w:rFonts w:hint="eastAsia"/>
+        </w:rPr>
+        <w:t>Emacs</w:t>
+      </w:r>
+      <w:proofErr w:type="spellEnd"/>
+      <w:r>
+        <w:rPr>
+          <w:rFonts w:hint="eastAsia"/>
+        </w:rPr>
+        <w:t>-like</w:t>
+      </w:r>
+      <w:r>
+        <w:rPr>
+          <w:rFonts w:hint="eastAsia"/>
+        </w:rPr>
+        <w:t>的编辑器，用于编辑</w:t>
+      </w:r>
+      <w:r>
+        <w:rPr>
+          <w:rFonts w:hint="eastAsia"/>
+        </w:rPr>
+        <w:t>Scheme</w:t>
+      </w:r>
+      <w:r>
+        <w:rPr>
+          <w:rFonts w:hint="eastAsia"/>
+        </w:rPr>
+        <w:t>程序。你可以使用这个编辑器或者你最喜欢的编辑器。</w:t>
+      </w:r>
+    </w:p>
+    <w:p>
+      <w:pPr>
+        <w:rPr>
+          <w:rFonts w:hint="eastAsia"/>
+        </w:rPr>
+      </w:pPr>
+      <w:r>
+        <w:rPr>
+          <w:rFonts w:hint="eastAsia"/>
+        </w:rPr>
+        <w:t xml:space="preserve">4. </w:t>
+      </w:r>
+      <w:r>
+        <w:rPr>
+          <w:rFonts w:hint="eastAsia"/>
+        </w:rPr>
+        <w:t>你可以通过编辑配置文件</w:t>
+      </w:r>
+      <w:r>
+        <w:rPr>
+          <w:rFonts w:ascii="宋体" w:eastAsia="宋体" w:hAnsi="宋体" w:cs="宋体"/>
+          <w:color w:val="000000"/>
+          <w:kern w:val="0"/>
+          <w:szCs w:val="21"/>
+        </w:rPr>
+        <w:t>scheme.ini</w:t>
+      </w:r>
+      <w:r>
+        <w:rPr>
+          <w:rFonts w:hint="eastAsia"/>
+        </w:rPr>
+        <w:t>来自定义</w:t>
+      </w:r>
+      <w:r>
+        <w:rPr>
+          <w:rFonts w:hint="eastAsia"/>
+        </w:rPr>
+        <w:t>MIT-Scheme</w:t>
+      </w:r>
+      <w:r>
+        <w:rPr>
+          <w:rFonts w:hint="eastAsia"/>
+        </w:rPr>
+        <w:t>。</w:t>
+      </w:r>
+    </w:p>
+    <w:p>
+      <w:pPr>
+        <w:rPr>
+          <w:rFonts w:hint="eastAsia"/>
+        </w:rPr>
+      </w:pPr>
+      <w:r>
+        <w:rPr>
+          <w:rFonts w:ascii="宋体" w:eastAsia="宋体" w:hAnsi="宋体" w:cs="宋体"/>
+          <w:color w:val="000000"/>
+          <w:kern w:val="0"/>
+          <w:szCs w:val="21"/>
+        </w:rPr>
+        <w:t>scheme.ini</w:t>
+      </w:r>
+      <w:r>
+        <w:rPr>
+          <w:rFonts w:hint="eastAsia"/>
+        </w:rPr>
+        <w:t>文件的创建路径是由环境变量</w:t>
+      </w:r>
+      <w:r>
+        <w:rPr>
+          <w:rFonts w:ascii="宋体" w:eastAsia="宋体" w:hAnsi="宋体" w:cs="宋体"/>
+          <w:color w:val="000000"/>
+          <w:kern w:val="0"/>
+          <w:szCs w:val="21"/>
+        </w:rPr>
+        <w:t>HOMEPATH</w:t>
+      </w:r>
+      <w:r>
+        <w:rPr>
+          <w:rFonts w:hint="eastAsia"/>
+        </w:rPr>
+        <w:t>决定的。你可以通过在控制台（</w:t>
+      </w:r>
+      <w:r>
+        <w:rPr>
+          <w:rFonts w:hint="eastAsia"/>
+        </w:rPr>
+        <w:t>DOS Windows</w:t>
+      </w:r>
+      <w:r>
+        <w:rPr>
+          <w:rFonts w:hint="eastAsia"/>
+        </w:rPr>
+        <w:t>）中键入</w:t>
+      </w:r>
+    </w:p>
+    <w:p>
+      <w:pPr>
+        <w:widowControl/>
         <w:numPr>
           <w:ilvl w:val="0"/>
-          <w:numId w:val="2"/>
+          <w:numId w:val="4"/>
         </w:numPr>
-        <w:ind w:firstLineChars="0"/>
-        <w:rPr>
-          <w:rFonts w:hint="eastAsia"/>
-        </w:rPr>
-      </w:pPr>
-      <w:r>
-        <w:rPr>
-          <w:rFonts w:hint="eastAsia"/>
-        </w:rPr>
-        <w:t>目标读者</w:t>
-      </w:r>
-    </w:p>
-    <w:p>
-      <w:pPr>
-        <w:rPr>
-          <w:rFonts w:hint="eastAsia"/>
-        </w:rPr>
-      </w:pPr>
-      <w:r>
-        <w:rPr>
-          <w:rFonts w:hint="eastAsia"/>
-        </w:rPr>
-        <w:t>本教程的目标读者是仅有一点编程经验的</w:t>
-      </w:r>
-      <w:r>
-        <w:rPr>
-          <w:rFonts w:hint="eastAsia"/>
-        </w:rPr>
-        <w:t>PC</w:t>
-      </w:r>
-      <w:r>
-        <w:rPr>
-          <w:rFonts w:hint="eastAsia"/>
-        </w:rPr>
-        <w:t>用户，譬如：</w:t>
-      </w:r>
-    </w:p>
-    <w:p>
-      <w:pPr>
-        <w:rPr>
-          <w:rFonts w:hint="eastAsia"/>
-        </w:rPr>
-      </w:pPr>
-      <w:r>
-        <w:rPr>
-          <w:rFonts w:hint="eastAsia"/>
-        </w:rPr>
-        <w:t>·因为教授使用</w:t>
+        <w:pBdr>
+          <w:top w:val="outset" w:sz="24" w:space="5" w:color="auto"/>
+          <w:left w:val="outset" w:sz="24" w:space="5" w:color="auto"/>
+          <w:bottom w:val="outset" w:sz="24" w:space="5" w:color="auto"/>
+          <w:right w:val="outset" w:sz="24" w:space="0" w:color="auto"/>
+        </w:pBdr>
+        <w:shd w:val="clear" w:color="auto" w:fill="B0E0E6"/>
+        <w:tabs>
+          <w:tab w:val="clear" w:pos="720"/>
+          <w:tab w:val="left" w:pos="916"/>
+          <w:tab w:val="left" w:pos="1832"/>
+          <w:tab w:val="left" w:pos="2748"/>
+          <w:tab w:val="left" w:pos="3664"/>
+          <w:tab w:val="left" w:pos="4580"/>
+          <w:tab w:val="left" w:pos="5496"/>
+          <w:tab w:val="left" w:pos="6412"/>
+          <w:tab w:val="left" w:pos="7328"/>
+          <w:tab w:val="left" w:pos="8244"/>
+          <w:tab w:val="left" w:pos="9160"/>
+          <w:tab w:val="left" w:pos="10076"/>
+          <w:tab w:val="left" w:pos="10992"/>
+          <w:tab w:val="left" w:pos="11908"/>
+          <w:tab w:val="left" w:pos="12824"/>
+          <w:tab w:val="left" w:pos="13740"/>
+          <w:tab w:val="left" w:pos="14656"/>
+        </w:tabs>
+        <w:spacing w:before="300" w:after="300" w:line="270" w:lineRule="atLeast"/>
+        <w:ind w:left="0"/>
+        <w:jc w:val="left"/>
+        <w:rPr>
+          <w:rFonts w:ascii="Courier New" w:eastAsia="宋体" w:hAnsi="Courier New" w:cs="Courier New"/>
+          <w:color w:val="000000"/>
+          <w:kern w:val="0"/>
+          <w:sz w:val="18"/>
+          <w:szCs w:val="18"/>
+        </w:rPr>
+      </w:pPr>
+      <w:r>
+        <w:rPr>
+          <w:rFonts w:ascii="Courier New" w:eastAsia="宋体" w:hAnsi="Courier New" w:cs="Courier New"/>
+          <w:color w:val="000000"/>
+          <w:kern w:val="0"/>
+          <w:sz w:val="18"/>
+          <w:szCs w:val="18"/>
+        </w:rPr>
+        <w:t>&gt;set HOMEPATH</w:t>
+      </w:r>
+    </w:p>
+    <w:p>
+      <w:pPr>
+        <w:rPr>
+          <w:rFonts w:hint="eastAsia"/>
+        </w:rPr>
+      </w:pPr>
+      <w:r>
+        <w:rPr>
+          <w:rFonts w:hint="eastAsia"/>
+        </w:rPr>
+        <w:t>来取得</w:t>
+      </w:r>
+      <w:r>
+        <w:rPr>
+          <w:rFonts w:ascii="宋体" w:eastAsia="宋体" w:hAnsi="宋体" w:cs="宋体"/>
+          <w:color w:val="000000"/>
+          <w:kern w:val="0"/>
+          <w:szCs w:val="21"/>
+        </w:rPr>
+        <w:t>HOMEPATH</w:t>
+      </w:r>
+      <w:r>
+        <w:rPr>
+          <w:rFonts w:hint="eastAsia"/>
+        </w:rPr>
+        <w:t xml:space="preserve"> </w:t>
+      </w:r>
+      <w:r>
+        <w:rPr>
+          <w:rFonts w:hint="eastAsia"/>
+        </w:rPr>
+        <w:t>H</w:t>
+      </w:r>
+      <w:r>
+        <w:rPr>
+          <w:rFonts w:hint="eastAsia"/>
+        </w:rPr>
+        <w:t>的值。</w:t>
+      </w:r>
+      <w:r>
+        <w:rPr>
+          <w:rFonts w:hint="eastAsia"/>
+        </w:rPr>
+        <w:t>在</w:t>
+      </w:r>
+      <w:proofErr w:type="spellStart"/>
+      <w:r>
+        <w:rPr>
+          <w:rFonts w:hint="eastAsia"/>
+        </w:rPr>
+        <w:t>WinXP</w:t>
+      </w:r>
+      <w:proofErr w:type="spellEnd"/>
+      <w:r>
+        <w:rPr>
+          <w:rFonts w:hint="eastAsia"/>
+        </w:rPr>
+        <w:t>中，</w:t>
+      </w:r>
+      <w:r>
+        <w:rPr>
+          <w:rFonts w:ascii="宋体" w:eastAsia="宋体" w:hAnsi="宋体" w:cs="宋体"/>
+          <w:color w:val="000000"/>
+          <w:kern w:val="0"/>
+          <w:szCs w:val="21"/>
+        </w:rPr>
+        <w:t>HOMEPATH</w:t>
+      </w:r>
+      <w:r>
+        <w:rPr>
+          <w:rFonts w:hint="eastAsia"/>
+        </w:rPr>
+        <w:t>被预定义为：</w:t>
+      </w:r>
+    </w:p>
+    <w:p>
+      <w:pPr>
+        <w:rPr>
+          <w:rFonts w:hint="eastAsia"/>
+        </w:rPr>
+      </w:pPr>
+      <w:r>
+        <w:rPr>
+          <w:rFonts w:ascii="宋体" w:eastAsia="宋体" w:hAnsi="宋体" w:cs="宋体"/>
+          <w:color w:val="000000"/>
+          <w:kern w:val="0"/>
+          <w:szCs w:val="21"/>
+          <w:u w:val="single"/>
+        </w:rPr>
+        <w:t>\Document and Setting\</w:t>
+      </w:r>
+      <w:r>
+        <w:rPr>
+          <w:rFonts w:ascii="宋体" w:eastAsia="宋体" w:hAnsi="宋体" w:cs="宋体"/>
+          <w:i/>
+          <w:iCs/>
+          <w:color w:val="000000"/>
+          <w:kern w:val="0"/>
+          <w:szCs w:val="21"/>
+          <w:u w:val="single"/>
+        </w:rPr>
+        <w:t>username</w:t>
+      </w:r>
+    </w:p>
+    <w:p>
+      <w:pPr>
+        <w:rPr>
+          <w:rFonts w:hint="eastAsia"/>
+        </w:rPr>
+      </w:pPr>
+      <w:r>
+        <w:rPr>
+          <w:rFonts w:hint="eastAsia"/>
+        </w:rPr>
+        <w:t>下面的代码给出了一个</w:t>
+      </w:r>
+      <w:r>
+        <w:rPr>
+          <w:rFonts w:hint="eastAsia"/>
+        </w:rPr>
+        <w:t>scheme.ini</w:t>
+      </w:r>
+      <w:r>
+        <w:rPr>
+          <w:rFonts w:hint="eastAsia"/>
+        </w:rPr>
+        <w:t>文件的例子：</w:t>
+      </w:r>
+    </w:p>
+    <w:p>
+      <w:pPr>
+        <w:widowControl/>
+        <w:pBdr>
+          <w:top w:val="outset" w:sz="24" w:space="5" w:color="auto"/>
+          <w:left w:val="outset" w:sz="24" w:space="5" w:color="auto"/>
+          <w:bottom w:val="outset" w:sz="24" w:space="5" w:color="auto"/>
+          <w:right w:val="outset" w:sz="24" w:space="0" w:color="auto"/>
+        </w:pBdr>
+        <w:shd w:val="clear" w:color="auto" w:fill="FFFAF0"/>
+        <w:tabs>
+          <w:tab w:val="left" w:pos="916"/>
+          <w:tab w:val="left" w:pos="1832"/>
+          <w:tab w:val="left" w:pos="2748"/>
+          <w:tab w:val="left" w:pos="3664"/>
+          <w:tab w:val="left" w:pos="4580"/>
+          <w:tab w:val="left" w:pos="5496"/>
+          <w:tab w:val="left" w:pos="6412"/>
+          <w:tab w:val="left" w:pos="7328"/>
+          <w:tab w:val="left" w:pos="8244"/>
+          <w:tab w:val="left" w:pos="9160"/>
+          <w:tab w:val="left" w:pos="10076"/>
+          <w:tab w:val="left" w:pos="10992"/>
+          <w:tab w:val="left" w:pos="11908"/>
+          <w:tab w:val="left" w:pos="12824"/>
+          <w:tab w:val="left" w:pos="13740"/>
+          <w:tab w:val="left" w:pos="14656"/>
+        </w:tabs>
+        <w:spacing w:before="300" w:after="300" w:line="210" w:lineRule="atLeast"/>
+        <w:jc w:val="left"/>
+        <w:rPr>
+          <w:rFonts w:ascii="Courier New" w:eastAsia="宋体" w:hAnsi="Courier New" w:cs="Courier New"/>
+          <w:color w:val="000000"/>
+          <w:kern w:val="0"/>
+          <w:sz w:val="18"/>
+          <w:szCs w:val="18"/>
+        </w:rPr>
+      </w:pPr>
+      <w:r>
+        <w:rPr>
+          <w:rFonts w:ascii="Courier New" w:eastAsia="宋体" w:hAnsi="Courier New" w:cs="Courier New"/>
+          <w:color w:val="000000"/>
+          <w:kern w:val="0"/>
+          <w:sz w:val="18"/>
+          <w:szCs w:val="18"/>
+        </w:rPr>
+        <w:t>(</w:t>
+      </w:r>
+      <w:proofErr w:type="gramStart"/>
+      <w:r>
+        <w:rPr>
+          <w:rFonts w:ascii="Courier New" w:eastAsia="宋体" w:hAnsi="Courier New" w:cs="Courier New"/>
+          <w:color w:val="000000"/>
+          <w:kern w:val="0"/>
+          <w:sz w:val="18"/>
+          <w:szCs w:val="18"/>
+        </w:rPr>
+        <w:t>cd</w:t>
+      </w:r>
+      <w:proofErr w:type="gramEnd"/>
+      <w:r>
+        <w:rPr>
+          <w:rFonts w:ascii="Courier New" w:eastAsia="宋体" w:hAnsi="Courier New" w:cs="Courier New"/>
+          <w:color w:val="000000"/>
+          <w:kern w:val="0"/>
+          <w:sz w:val="18"/>
+          <w:szCs w:val="18"/>
+        </w:rPr>
+        <w:t xml:space="preserve"> "C:\\doc\\scheme")</w:t>
+      </w:r>
+    </w:p>
+    <w:p>
+      <w:pPr>
+        <w:widowControl/>
+        <w:pBdr>
+          <w:top w:val="outset" w:sz="24" w:space="5" w:color="auto"/>
+          <w:left w:val="outset" w:sz="24" w:space="5" w:color="auto"/>
+          <w:bottom w:val="outset" w:sz="24" w:space="5" w:color="auto"/>
+          <w:right w:val="outset" w:sz="24" w:space="0" w:color="auto"/>
+        </w:pBdr>
+        <w:shd w:val="clear" w:color="auto" w:fill="FFFAF0"/>
+        <w:tabs>
+          <w:tab w:val="left" w:pos="916"/>
+          <w:tab w:val="left" w:pos="1832"/>
+          <w:tab w:val="left" w:pos="2748"/>
+          <w:tab w:val="left" w:pos="3664"/>
+          <w:tab w:val="left" w:pos="4580"/>
+          <w:tab w:val="left" w:pos="5496"/>
+          <w:tab w:val="left" w:pos="6412"/>
+          <w:tab w:val="left" w:pos="7328"/>
+          <w:tab w:val="left" w:pos="8244"/>
+          <w:tab w:val="left" w:pos="9160"/>
+          <w:tab w:val="left" w:pos="10076"/>
+          <w:tab w:val="left" w:pos="10992"/>
+          <w:tab w:val="left" w:pos="11908"/>
+          <w:tab w:val="left" w:pos="12824"/>
+          <w:tab w:val="left" w:pos="13740"/>
+          <w:tab w:val="left" w:pos="14656"/>
+        </w:tabs>
+        <w:spacing w:before="300" w:after="300" w:line="210" w:lineRule="atLeast"/>
+        <w:jc w:val="left"/>
+        <w:rPr>
+          <w:rFonts w:ascii="Courier New" w:eastAsia="宋体" w:hAnsi="Courier New" w:cs="Courier New"/>
+          <w:color w:val="000000"/>
+          <w:kern w:val="0"/>
+          <w:sz w:val="18"/>
+          <w:szCs w:val="18"/>
+        </w:rPr>
+      </w:pPr>
+      <w:r>
+        <w:rPr>
+          <w:rFonts w:ascii="Courier New" w:eastAsia="宋体" w:hAnsi="Courier New" w:cs="Courier New"/>
+          <w:color w:val="000000"/>
+          <w:kern w:val="0"/>
+          <w:sz w:val="18"/>
+          <w:szCs w:val="18"/>
+        </w:rPr>
+        <w:t>(</w:t>
+      </w:r>
+      <w:proofErr w:type="gramStart"/>
+      <w:r>
+        <w:rPr>
+          <w:rFonts w:ascii="Courier New" w:eastAsia="宋体" w:hAnsi="Courier New" w:cs="Courier New"/>
+          <w:color w:val="000000"/>
+          <w:kern w:val="0"/>
+          <w:sz w:val="18"/>
+          <w:szCs w:val="18"/>
+        </w:rPr>
+        <w:t>define</w:t>
+      </w:r>
+      <w:proofErr w:type="gramEnd"/>
+      <w:r>
+        <w:rPr>
+          <w:rFonts w:ascii="Courier New" w:eastAsia="宋体" w:hAnsi="Courier New" w:cs="Courier New"/>
+          <w:color w:val="000000"/>
+          <w:kern w:val="0"/>
+          <w:sz w:val="18"/>
+          <w:szCs w:val="18"/>
+        </w:rPr>
+        <w:t xml:space="preserve"> call/cc call-with-current-continuation)</w:t>
+      </w:r>
+    </w:p>
+    <w:p>
+      <w:pPr>
+        <w:rPr>
+          <w:rFonts w:hint="eastAsia"/>
+        </w:rPr>
+      </w:pPr>
+      <w:r>
+        <w:rPr>
+          <w:rFonts w:hint="eastAsia"/>
+        </w:rPr>
+        <w:t>第一行代表将工作目录切换到</w:t>
+      </w:r>
+      <w:r>
+        <w:rPr>
+          <w:rFonts w:hint="eastAsia"/>
+        </w:rPr>
+        <w:t>C:\doc\scheme</w:t>
+      </w:r>
+      <w:r>
+        <w:rPr>
+          <w:rFonts w:hint="eastAsia"/>
+        </w:rPr>
+        <w:t>。通过这条代码，</w:t>
+      </w:r>
+      <w:r>
+        <w:rPr>
+          <w:rFonts w:hint="eastAsia"/>
+        </w:rPr>
+        <w:t>MIT-Scheme</w:t>
+      </w:r>
+      <w:r>
+        <w:rPr>
+          <w:rFonts w:hint="eastAsia"/>
+        </w:rPr>
+        <w:t>移动工作路径切换到这个路径，你不需要再敲击程序的绝对路径来载入</w:t>
       </w:r>
       <w:r>
         <w:rPr>
@@ -511,111 +2174,104 @@
         <w:rPr>
           <w:rFonts w:hint="eastAsia"/>
         </w:rPr>
-        <w:t>教学而无法跟上进度的学生。</w:t>
-      </w:r>
-    </w:p>
-    <w:p>
-      <w:pPr>
-        <w:rPr>
-          <w:rFonts w:hint="eastAsia"/>
-        </w:rPr>
-      </w:pPr>
-      <w:r>
-        <w:rPr>
-          <w:rFonts w:hint="eastAsia"/>
-        </w:rPr>
-        <w:t>·想要学习编程的人。</w:t>
-      </w:r>
-    </w:p>
-    <w:p>
-      <w:pPr>
-        <w:rPr>
-          <w:rFonts w:hint="eastAsia"/>
-        </w:rPr>
-      </w:pPr>
-      <w:r>
-        <w:rPr>
-          <w:rFonts w:hint="eastAsia"/>
-        </w:rPr>
-        <w:t>Scheme</w:t>
-      </w:r>
-      <w:r>
-        <w:rPr>
-          <w:rFonts w:hint="eastAsia"/>
-        </w:rPr>
-        <w:t>的语法相当的简单，并且可以通过一个简单的方式解释出来。尽管如此，这样解释对初学者来说还是太困难了。在本教程中，我会循序渐进的解释。</w:t>
-      </w:r>
-    </w:p>
-    <w:p>
-      <w:r>
-        <w:rPr>
-          <w:rFonts w:hint="eastAsia"/>
-        </w:rPr>
-        <w:t>Scheme</w:t>
-      </w:r>
-      <w:r>
-        <w:rPr>
-          <w:rFonts w:hint="eastAsia"/>
-        </w:rPr>
-        <w:t>代码仅由</w:t>
-      </w:r>
-      <w:r>
-        <w:rPr>
-          <w:rFonts w:hint="eastAsia"/>
-        </w:rPr>
-        <w:t>单词</w:t>
-      </w:r>
-      <w:r>
-        <w:rPr>
-          <w:rFonts w:hint="eastAsia"/>
-        </w:rPr>
-        <w:t>，</w:t>
-      </w:r>
-      <w:r>
-        <w:rPr>
-          <w:rFonts w:hint="eastAsia"/>
-        </w:rPr>
-        <w:t>括号</w:t>
-      </w:r>
-      <w:r>
-        <w:rPr>
-          <w:rFonts w:hint="eastAsia"/>
-        </w:rPr>
-        <w:t>和</w:t>
-      </w:r>
-      <w:r>
-        <w:rPr>
-          <w:rFonts w:hint="eastAsia"/>
-        </w:rPr>
-        <w:t>空格</w:t>
-      </w:r>
-      <w:r>
-        <w:rPr>
-          <w:rFonts w:hint="eastAsia"/>
-        </w:rPr>
-        <w:t>组成，这些最初可能会使你感到困惑。</w:t>
-      </w:r>
-      <w:r>
-        <w:rPr>
-          <w:rFonts w:hint="eastAsia"/>
-        </w:rPr>
-        <w:t>然而，</w:t>
-      </w:r>
-      <w:r>
-        <w:rPr>
-          <w:rFonts w:hint="eastAsia"/>
-        </w:rPr>
-        <w:t>如果你使用了一个合适的编辑器，</w:t>
-      </w:r>
-      <w:r>
-        <w:rPr>
-          <w:rFonts w:hint="eastAsia"/>
-        </w:rPr>
-        <w:t>他会为你自动展示配对的括号和缩进。因此，你不用担心括号的配对，并且你可以通过缩进来阅读代码。如果缩进看起来很奇怪，你可以用编辑器找出错误的配对。</w:t>
-      </w:r>
-      <w:bookmarkStart w:id="0" w:name="_GoBack"/>
-      <w:bookmarkEnd w:id="0"/>
-    </w:p>
+        <w:t>程序。第二行是定义</w:t>
+      </w:r>
+      <w:r>
+        <w:rPr>
+          <w:rFonts w:ascii="宋体" w:eastAsia="宋体" w:hAnsi="宋体" w:cs="宋体"/>
+          <w:color w:val="000000"/>
+          <w:kern w:val="0"/>
+          <w:szCs w:val="21"/>
+        </w:rPr>
+        <w:t>call-with-current-continuation</w:t>
+      </w:r>
+      <w:r>
+        <w:rPr>
+          <w:rFonts w:hint="eastAsia"/>
+        </w:rPr>
+        <w:t>的缩略词。</w:t>
+      </w:r>
+    </w:p>
+    <w:p>
+      <w:pPr>
+        <w:rPr>
+          <w:rFonts w:hint="eastAsia"/>
+        </w:rPr>
+      </w:pPr>
+    </w:p>
+    <w:p>
+      <w:pPr>
+        <w:rPr>
+          <w:rFonts w:hint="eastAsia"/>
+        </w:rPr>
+      </w:pPr>
+      <w:r>
+        <w:rPr>
+          <w:rFonts w:hint="eastAsia"/>
+        </w:rPr>
+        <w:t xml:space="preserve">4. </w:t>
+      </w:r>
+      <w:r>
+        <w:rPr>
+          <w:rFonts w:hint="eastAsia"/>
+        </w:rPr>
+        <w:t>总结</w:t>
+      </w:r>
+    </w:p>
+    <w:p>
+      <w:pPr>
+        <w:rPr>
+          <w:rFonts w:hint="eastAsia"/>
+        </w:rPr>
+      </w:pPr>
+      <w:r>
+        <w:rPr>
+          <w:rFonts w:hint="eastAsia"/>
+        </w:rPr>
+        <w:t>因为安装非常容易（除了编辑</w:t>
+      </w:r>
+      <w:r>
+        <w:rPr>
+          <w:rFonts w:hint="eastAsia"/>
+        </w:rPr>
+        <w:t>scheme.ini</w:t>
+      </w:r>
+      <w:r>
+        <w:rPr>
+          <w:rFonts w:hint="eastAsia"/>
+        </w:rPr>
+        <w:t>文件），你应该会毫无问题。</w:t>
+      </w:r>
+    </w:p>
+    <w:p>
+      <w:pPr>
+        <w:rPr>
+          <w:rFonts w:ascii="宋体" w:eastAsia="宋体" w:hAnsi="宋体" w:cs="宋体" w:hint="eastAsia"/>
+          <w:color w:val="000000"/>
+          <w:kern w:val="0"/>
+          <w:szCs w:val="21"/>
+        </w:rPr>
+      </w:pPr>
+      <w:r>
+        <w:rPr>
+          <w:rFonts w:hint="eastAsia"/>
+        </w:rPr>
+        <w:t>下一章节是如何与</w:t>
+      </w:r>
+      <w:r>
+        <w:rPr>
+          <w:rFonts w:hint="eastAsia"/>
+        </w:rPr>
+        <w:t>MIT-Scheme</w:t>
+      </w:r>
+      <w:r>
+        <w:rPr>
+          <w:rFonts w:hint="eastAsia"/>
+        </w:rPr>
+        <w:t>前端会话。</w:t>
+      </w:r>
+    </w:p>
+    <w:p/>
     <w:sectPr>
       <w:pgSz w:w="11906" w:h="16838"/>
       <w:pgMar w:top="1440" w:right="1800" w:bottom="1440" w:left="1800" w:header="851" w:footer="992" w:gutter="0"/>
@@ -667,6 +2323,95 @@
 <file path=word/numbering.xml><?xml version="1.0" encoding="utf-8"?>
 <w:numbering xmlns:wpc="http://schemas.microsoft.com/office/word/2010/wordprocessingCanvas" xmlns:mc="http://schemas.openxmlformats.org/markup-compatibility/2006" xmlns:o="urn:schemas-microsoft-com:office:office" xmlns:r="http://schemas.openxmlformats.org/officeDocument/2006/relationships" xmlns:m="http://schemas.openxmlformats.org/officeDocument/2006/math" xmlns:v="urn:schemas-microsoft-com:vml" xmlns:wp14="http://schemas.microsoft.com/office/word/2010/wordprocessingDrawing" xmlns:wp="http://schemas.openxmlformats.org/drawingml/2006/wordprocessingDrawing" xmlns:w10="urn:schemas-microsoft-com:office:word" xmlns:w="http://schemas.openxmlformats.org/wordprocessingml/2006/main" xmlns:w14="http://schemas.microsoft.com/office/word/2010/wordml" xmlns:wpg="http://schemas.microsoft.com/office/word/2010/wordprocessingGroup" xmlns:wpi="http://schemas.microsoft.com/office/word/2010/wordprocessingInk" xmlns:wne="http://schemas.microsoft.com/office/word/2006/wordml" xmlns:wps="http://schemas.microsoft.com/office/word/2010/wordprocessingShape" mc:Ignorable="w14 wp14">
   <w:abstractNum w:abstractNumId="0">
+    <w:nsid w:val="226E1FA5"/>
+    <w:multiLevelType w:val="hybridMultilevel"/>
+    <w:tmpl w:val="BFD4C266"/>
+    <w:lvl w:ilvl="0" w:tplc="B46AFA64">
+      <w:start w:val="1"/>
+      <w:numFmt w:val="decimal"/>
+      <w:lvlText w:val="%1."/>
+      <w:lvlJc w:val="left"/>
+      <w:pPr>
+        <w:ind w:left="360" w:hanging="360"/>
+      </w:pPr>
+      <w:rPr>
+        <w:rFonts w:hint="default"/>
+      </w:rPr>
+    </w:lvl>
+    <w:lvl w:ilvl="1" w:tplc="04090019">
+      <w:start w:val="1"/>
+      <w:numFmt w:val="lowerLetter"/>
+      <w:lvlText w:val="%2)"/>
+      <w:lvlJc w:val="left"/>
+      <w:pPr>
+        <w:ind w:left="480" w:hanging="420"/>
+      </w:pPr>
+    </w:lvl>
+    <w:lvl w:ilvl="2" w:tplc="0409001B" w:tentative="1">
+      <w:start w:val="1"/>
+      <w:numFmt w:val="lowerRoman"/>
+      <w:lvlText w:val="%3."/>
+      <w:lvlJc w:val="right"/>
+      <w:pPr>
+        <w:ind w:left="900" w:hanging="420"/>
+      </w:pPr>
+    </w:lvl>
+    <w:lvl w:ilvl="3" w:tplc="0409000F" w:tentative="1">
+      <w:start w:val="1"/>
+      <w:numFmt w:val="decimal"/>
+      <w:lvlText w:val="%4."/>
+      <w:lvlJc w:val="left"/>
+      <w:pPr>
+        <w:ind w:left="1320" w:hanging="420"/>
+      </w:pPr>
+    </w:lvl>
+    <w:lvl w:ilvl="4" w:tplc="04090019" w:tentative="1">
+      <w:start w:val="1"/>
+      <w:numFmt w:val="lowerLetter"/>
+      <w:lvlText w:val="%5)"/>
+      <w:lvlJc w:val="left"/>
+      <w:pPr>
+        <w:ind w:left="1740" w:hanging="420"/>
+      </w:pPr>
+    </w:lvl>
+    <w:lvl w:ilvl="5" w:tplc="0409001B" w:tentative="1">
+      <w:start w:val="1"/>
+      <w:numFmt w:val="lowerRoman"/>
+      <w:lvlText w:val="%6."/>
+      <w:lvlJc w:val="right"/>
+      <w:pPr>
+        <w:ind w:left="2160" w:hanging="420"/>
+      </w:pPr>
+    </w:lvl>
+    <w:lvl w:ilvl="6" w:tplc="0409000F" w:tentative="1">
+      <w:start w:val="1"/>
+      <w:numFmt w:val="decimal"/>
+      <w:lvlText w:val="%7."/>
+      <w:lvlJc w:val="left"/>
+      <w:pPr>
+        <w:ind w:left="2580" w:hanging="420"/>
+      </w:pPr>
+    </w:lvl>
+    <w:lvl w:ilvl="7" w:tplc="04090019" w:tentative="1">
+      <w:start w:val="1"/>
+      <w:numFmt w:val="lowerLetter"/>
+      <w:lvlText w:val="%8)"/>
+      <w:lvlJc w:val="left"/>
+      <w:pPr>
+        <w:ind w:left="3000" w:hanging="420"/>
+      </w:pPr>
+    </w:lvl>
+    <w:lvl w:ilvl="8" w:tplc="0409001B" w:tentative="1">
+      <w:start w:val="1"/>
+      <w:numFmt w:val="lowerRoman"/>
+      <w:lvlText w:val="%9."/>
+      <w:lvlJc w:val="right"/>
+      <w:pPr>
+        <w:ind w:left="3420" w:hanging="420"/>
+      </w:pPr>
+    </w:lvl>
+  </w:abstractNum>
+  <w:abstractNum w:abstractNumId="1">
     <w:nsid w:val="2DCC2CDF"/>
     <w:multiLevelType w:val="hybridMultilevel"/>
     <w:tmpl w:val="6D40CE50"/>
@@ -676,7 +2421,7 @@
       <w:lvlText w:val="%1."/>
       <w:lvlJc w:val="left"/>
       <w:pPr>
-        <w:ind w:left="360" w:hanging="360"/>
+        <w:ind w:left="720" w:hanging="360"/>
       </w:pPr>
       <w:rPr>
         <w:rFonts w:hint="default"/>
@@ -688,7 +2433,7 @@
       <w:lvlText w:val="%2)"/>
       <w:lvlJc w:val="left"/>
       <w:pPr>
-        <w:ind w:left="840" w:hanging="420"/>
+        <w:ind w:left="1200" w:hanging="420"/>
       </w:pPr>
     </w:lvl>
     <w:lvl w:ilvl="2" w:tplc="0409001B" w:tentative="1">
@@ -697,7 +2442,7 @@
       <w:lvlText w:val="%3."/>
       <w:lvlJc w:val="right"/>
       <w:pPr>
-        <w:ind w:left="1260" w:hanging="420"/>
+        <w:ind w:left="1620" w:hanging="420"/>
       </w:pPr>
     </w:lvl>
     <w:lvl w:ilvl="3" w:tplc="0409000F" w:tentative="1">
@@ -706,7 +2451,7 @@
       <w:lvlText w:val="%4."/>
       <w:lvlJc w:val="left"/>
       <w:pPr>
-        <w:ind w:left="1680" w:hanging="420"/>
+        <w:ind w:left="2040" w:hanging="420"/>
       </w:pPr>
     </w:lvl>
     <w:lvl w:ilvl="4" w:tplc="04090019" w:tentative="1">
@@ -715,7 +2460,7 @@
       <w:lvlText w:val="%5)"/>
       <w:lvlJc w:val="left"/>
       <w:pPr>
-        <w:ind w:left="2100" w:hanging="420"/>
+        <w:ind w:left="2460" w:hanging="420"/>
       </w:pPr>
     </w:lvl>
     <w:lvl w:ilvl="5" w:tplc="0409001B" w:tentative="1">
@@ -724,7 +2469,7 @@
       <w:lvlText w:val="%6."/>
       <w:lvlJc w:val="right"/>
       <w:pPr>
-        <w:ind w:left="2520" w:hanging="420"/>
+        <w:ind w:left="2880" w:hanging="420"/>
       </w:pPr>
     </w:lvl>
     <w:lvl w:ilvl="6" w:tplc="0409000F" w:tentative="1">
@@ -733,7 +2478,7 @@
       <w:lvlText w:val="%7."/>
       <w:lvlJc w:val="left"/>
       <w:pPr>
-        <w:ind w:left="2940" w:hanging="420"/>
+        <w:ind w:left="3300" w:hanging="420"/>
       </w:pPr>
     </w:lvl>
     <w:lvl w:ilvl="7" w:tplc="04090019" w:tentative="1">
@@ -742,7 +2487,7 @@
       <w:lvlText w:val="%8)"/>
       <w:lvlJc w:val="left"/>
       <w:pPr>
-        <w:ind w:left="3360" w:hanging="420"/>
+        <w:ind w:left="3720" w:hanging="420"/>
       </w:pPr>
     </w:lvl>
     <w:lvl w:ilvl="8" w:tplc="0409001B" w:tentative="1">
@@ -751,11 +2496,11 @@
       <w:lvlText w:val="%9."/>
       <w:lvlJc w:val="right"/>
       <w:pPr>
-        <w:ind w:left="3780" w:hanging="420"/>
+        <w:ind w:left="4140" w:hanging="420"/>
       </w:pPr>
     </w:lvl>
   </w:abstractNum>
-  <w:abstractNum w:abstractNumId="1">
+  <w:abstractNum w:abstractNumId="2">
     <w:nsid w:val="42353FCE"/>
     <w:multiLevelType w:val="hybridMultilevel"/>
     <w:tmpl w:val="2EB2D9E2"/>
@@ -844,11 +2589,130 @@
       </w:pPr>
     </w:lvl>
   </w:abstractNum>
+  <w:abstractNum w:abstractNumId="3">
+    <w:nsid w:val="742C1E18"/>
+    <w:multiLevelType w:val="multilevel"/>
+    <w:tmpl w:val="7098106A"/>
+    <w:lvl w:ilvl="0">
+      <w:start w:val="1"/>
+      <w:numFmt w:val="decimal"/>
+      <w:lvlText w:val="%1."/>
+      <w:lvlJc w:val="left"/>
+      <w:pPr>
+        <w:tabs>
+          <w:tab w:val="num" w:pos="720"/>
+        </w:tabs>
+        <w:ind w:left="720" w:hanging="360"/>
+      </w:pPr>
+    </w:lvl>
+    <w:lvl w:ilvl="1" w:tentative="1">
+      <w:start w:val="1"/>
+      <w:numFmt w:val="decimal"/>
+      <w:lvlText w:val="%2."/>
+      <w:lvlJc w:val="left"/>
+      <w:pPr>
+        <w:tabs>
+          <w:tab w:val="num" w:pos="1440"/>
+        </w:tabs>
+        <w:ind w:left="1440" w:hanging="360"/>
+      </w:pPr>
+    </w:lvl>
+    <w:lvl w:ilvl="2" w:tentative="1">
+      <w:start w:val="1"/>
+      <w:numFmt w:val="decimal"/>
+      <w:lvlText w:val="%3."/>
+      <w:lvlJc w:val="left"/>
+      <w:pPr>
+        <w:tabs>
+          <w:tab w:val="num" w:pos="2160"/>
+        </w:tabs>
+        <w:ind w:left="2160" w:hanging="360"/>
+      </w:pPr>
+    </w:lvl>
+    <w:lvl w:ilvl="3" w:tentative="1">
+      <w:start w:val="1"/>
+      <w:numFmt w:val="decimal"/>
+      <w:lvlText w:val="%4."/>
+      <w:lvlJc w:val="left"/>
+      <w:pPr>
+        <w:tabs>
+          <w:tab w:val="num" w:pos="2880"/>
+        </w:tabs>
+        <w:ind w:left="2880" w:hanging="360"/>
+      </w:pPr>
+    </w:lvl>
+    <w:lvl w:ilvl="4" w:tentative="1">
+      <w:start w:val="1"/>
+      <w:numFmt w:val="decimal"/>
+      <w:lvlText w:val="%5."/>
+      <w:lvlJc w:val="left"/>
+      <w:pPr>
+        <w:tabs>
+          <w:tab w:val="num" w:pos="3600"/>
+        </w:tabs>
+        <w:ind w:left="3600" w:hanging="360"/>
+      </w:pPr>
+    </w:lvl>
+    <w:lvl w:ilvl="5" w:tentative="1">
+      <w:start w:val="1"/>
+      <w:numFmt w:val="decimal"/>
+      <w:lvlText w:val="%6."/>
+      <w:lvlJc w:val="left"/>
+      <w:pPr>
+        <w:tabs>
+          <w:tab w:val="num" w:pos="4320"/>
+        </w:tabs>
+        <w:ind w:left="4320" w:hanging="360"/>
+      </w:pPr>
+    </w:lvl>
+    <w:lvl w:ilvl="6" w:tentative="1">
+      <w:start w:val="1"/>
+      <w:numFmt w:val="decimal"/>
+      <w:lvlText w:val="%7."/>
+      <w:lvlJc w:val="left"/>
+      <w:pPr>
+        <w:tabs>
+          <w:tab w:val="num" w:pos="5040"/>
+        </w:tabs>
+        <w:ind w:left="5040" w:hanging="360"/>
+      </w:pPr>
+    </w:lvl>
+    <w:lvl w:ilvl="7" w:tentative="1">
+      <w:start w:val="1"/>
+      <w:numFmt w:val="decimal"/>
+      <w:lvlText w:val="%8."/>
+      <w:lvlJc w:val="left"/>
+      <w:pPr>
+        <w:tabs>
+          <w:tab w:val="num" w:pos="5760"/>
+        </w:tabs>
+        <w:ind w:left="5760" w:hanging="360"/>
+      </w:pPr>
+    </w:lvl>
+    <w:lvl w:ilvl="8" w:tentative="1">
+      <w:start w:val="1"/>
+      <w:numFmt w:val="decimal"/>
+      <w:lvlText w:val="%9."/>
+      <w:lvlJc w:val="left"/>
+      <w:pPr>
+        <w:tabs>
+          <w:tab w:val="num" w:pos="6480"/>
+        </w:tabs>
+        <w:ind w:left="6480" w:hanging="360"/>
+      </w:pPr>
+    </w:lvl>
+  </w:abstractNum>
   <w:num w:numId="1">
+    <w:abstractNumId w:val="2"/>
+  </w:num>
+  <w:num w:numId="2">
     <w:abstractNumId w:val="1"/>
   </w:num>
-  <w:num w:numId="2">
+  <w:num w:numId="3">
     <w:abstractNumId w:val="0"/>
+  </w:num>
+  <w:num w:numId="4">
+    <w:abstractNumId w:val="3"/>
   </w:num>
 </w:numbering>
 </file>
@@ -1017,7 +2881,6 @@
   <w:style w:type="character" w:default="1" w:styleId="a0">
     <w:name w:val="Default Paragraph Font"/>
     <w:uiPriority w:val="1"/>
-    <w:semiHidden/>
     <w:unhideWhenUsed/>
   </w:style>
   <w:style w:type="table" w:default="1" w:styleId="a1">
@@ -1114,6 +2977,29 @@
     <w:rPr>
       <w:sz w:val="18"/>
       <w:szCs w:val="18"/>
+    </w:rPr>
+  </w:style>
+  <w:style w:type="character" w:styleId="a6">
+    <w:name w:val="Hyperlink"/>
+    <w:basedOn w:val="a0"/>
+    <w:uiPriority w:val="99"/>
+    <w:unhideWhenUsed/>
+    <w:rsid w:val="00A12264"/>
+    <w:rPr>
+      <w:color w:val="0000FF" w:themeColor="hyperlink"/>
+      <w:u w:val="single"/>
+    </w:rPr>
+  </w:style>
+  <w:style w:type="character" w:styleId="a7">
+    <w:name w:val="FollowedHyperlink"/>
+    <w:basedOn w:val="a0"/>
+    <w:uiPriority w:val="99"/>
+    <w:semiHidden/>
+    <w:unhideWhenUsed/>
+    <w:rsid w:val="00053A34"/>
+    <w:rPr>
+      <w:color w:val="800080" w:themeColor="followedHyperlink"/>
+      <w:u w:val="single"/>
     </w:rPr>
   </w:style>
 </w:styles>
@@ -1283,7 +3169,6 @@
   <w:style w:type="character" w:default="1" w:styleId="a0">
     <w:name w:val="Default Paragraph Font"/>
     <w:uiPriority w:val="1"/>
-    <w:semiHidden/>
     <w:unhideWhenUsed/>
   </w:style>
   <w:style w:type="table" w:default="1" w:styleId="a1">
@@ -1380,6 +3265,29 @@
     <w:rPr>
       <w:sz w:val="18"/>
       <w:szCs w:val="18"/>
+    </w:rPr>
+  </w:style>
+  <w:style w:type="character" w:styleId="a6">
+    <w:name w:val="Hyperlink"/>
+    <w:basedOn w:val="a0"/>
+    <w:uiPriority w:val="99"/>
+    <w:unhideWhenUsed/>
+    <w:rsid w:val="00A12264"/>
+    <w:rPr>
+      <w:color w:val="0000FF" w:themeColor="hyperlink"/>
+      <w:u w:val="single"/>
+    </w:rPr>
+  </w:style>
+  <w:style w:type="character" w:styleId="a7">
+    <w:name w:val="FollowedHyperlink"/>
+    <w:basedOn w:val="a0"/>
+    <w:uiPriority w:val="99"/>
+    <w:semiHidden/>
+    <w:unhideWhenUsed/>
+    <w:rsid w:val="00053A34"/>
+    <w:rPr>
+      <w:color w:val="800080" w:themeColor="followedHyperlink"/>
+      <w:u w:val="single"/>
     </w:rPr>
   </w:style>
 </w:styles>

</xml_diff>